<commit_message>
Fotos añadidas a memoria 1
</commit_message>
<xml_diff>
--- a/src/MEMORIA PRACTICA 2.docx
+++ b/src/MEMORIA PRACTICA 2.docx
@@ -246,7 +246,7 @@
           <w:r>
             <w:fldChar w:fldCharType="separate"/>
           </w:r>
-          <w:hyperlink w:anchor="_Toc70498436" w:history="1">
+          <w:hyperlink w:anchor="_Toc70516592" w:history="1">
             <w:r>
               <w:rPr>
                 <w:rStyle w:val="Hipervnculo"/>
@@ -273,7 +273,77 @@
                 <w:noProof/>
                 <w:webHidden/>
               </w:rPr>
-              <w:instrText xml:space="preserve"> PAGEREF _Toc70498436 \h </w:instrText>
+              <w:instrText xml:space="preserve"> PAGEREF _Toc70516592 \h </w:instrText>
+            </w:r>
+            <w:r>
+              <w:rPr>
+                <w:noProof/>
+                <w:webHidden/>
+              </w:rPr>
+            </w:r>
+            <w:r>
+              <w:rPr>
+                <w:noProof/>
+                <w:webHidden/>
+              </w:rPr>
+              <w:fldChar w:fldCharType="separate"/>
+            </w:r>
+            <w:r>
+              <w:rPr>
+                <w:noProof/>
+                <w:webHidden/>
+              </w:rPr>
+              <w:t>3</w:t>
+            </w:r>
+            <w:r>
+              <w:rPr>
+                <w:noProof/>
+                <w:webHidden/>
+              </w:rPr>
+              <w:fldChar w:fldCharType="end"/>
+            </w:r>
+          </w:hyperlink>
+        </w:p>
+        <w:p>
+          <w:pPr>
+            <w:pStyle w:val="TDC2"/>
+            <w:tabs>
+              <w:tab w:val="right" w:leader="dot" w:pos="8494"/>
+            </w:tabs>
+            <w:rPr>
+              <w:rFonts w:eastAsiaTheme="minorEastAsia"/>
+              <w:noProof/>
+              <w:lang w:eastAsia="es-ES"/>
+            </w:rPr>
+          </w:pPr>
+          <w:hyperlink w:anchor="_Toc70516593" w:history="1">
+            <w:r>
+              <w:rPr>
+                <w:rStyle w:val="Hipervnculo"/>
+                <w:noProof/>
+              </w:rPr>
+              <w:t>Ciclo TDD 1</w:t>
+            </w:r>
+            <w:r>
+              <w:rPr>
+                <w:noProof/>
+                <w:webHidden/>
+              </w:rPr>
+              <w:tab/>
+            </w:r>
+            <w:r>
+              <w:rPr>
+                <w:noProof/>
+                <w:webHidden/>
+              </w:rPr>
+              <w:fldChar w:fldCharType="begin"/>
+            </w:r>
+            <w:r>
+              <w:rPr>
+                <w:noProof/>
+                <w:webHidden/>
+              </w:rPr>
+              <w:instrText xml:space="preserve"> PAGEREF _Toc70516593 \h </w:instrText>
             </w:r>
             <w:r>
               <w:rPr>
@@ -351,7 +421,7 @@
       <w:pPr>
         <w:pStyle w:val="Ttulo1"/>
       </w:pPr>
-      <w:bookmarkStart w:id="0" w:name="_Toc70498436"/>
+      <w:bookmarkStart w:id="0" w:name="_Toc70516592"/>
       <w:r>
         <w:t>INFORMACIÓN DE LOS CICLOS TDD</w:t>
       </w:r>
@@ -361,26 +431,535 @@
       <w:pPr>
         <w:pStyle w:val="Ttulo2"/>
       </w:pPr>
-    </w:p>
-    <w:p>
-      <w:pPr>
-        <w:rPr>
+      <w:bookmarkStart w:id="1" w:name="_Toc70516593"/>
+      <w:r>
+        <w:t>Ciclo TDD 1</w:t>
+      </w:r>
+      <w:bookmarkEnd w:id="1"/>
+    </w:p>
+    <w:p>
+      <w:pPr>
+        <w:pStyle w:val="Ttulo2"/>
+      </w:pPr>
+    </w:p>
+    <w:p>
+      <w:pPr>
+        <w:keepNext/>
+      </w:pPr>
+      <w:r>
+        <w:rPr>
+          <w:noProof/>
           <w:sz w:val="28"/>
           <w:szCs w:val="28"/>
         </w:rPr>
-      </w:pPr>
-    </w:p>
-    <w:p>
-      <w:pPr>
+        <w:drawing>
+          <wp:inline distT="0" distB="0" distL="0" distR="0" wp14:anchorId="35FD324F" wp14:editId="0F02C93D">
+            <wp:extent cx="4943475" cy="2915383"/>
+            <wp:effectExtent l="0" t="0" r="0" b="0"/>
+            <wp:docPr id="1" name="Imagen 1" descr="Texto&#10;&#10;Descripción generada automáticamente"/>
+            <wp:cNvGraphicFramePr>
+              <a:graphicFrameLocks xmlns:a="http://schemas.openxmlformats.org/drawingml/2006/main" noChangeAspect="1"/>
+            </wp:cNvGraphicFramePr>
+            <a:graphic xmlns:a="http://schemas.openxmlformats.org/drawingml/2006/main">
+              <a:graphicData uri="http://schemas.openxmlformats.org/drawingml/2006/picture">
+                <pic:pic xmlns:pic="http://schemas.openxmlformats.org/drawingml/2006/picture">
+                  <pic:nvPicPr>
+                    <pic:cNvPr id="1" name="Imagen 1" descr="Texto&#10;&#10;Descripción generada automáticamente"/>
+                    <pic:cNvPicPr/>
+                  </pic:nvPicPr>
+                  <pic:blipFill>
+                    <a:blip r:embed="rId10">
+                      <a:extLst>
+                        <a:ext uri="{28A0092B-C50C-407E-A947-70E740481C1C}">
+                          <a14:useLocalDpi xmlns:a14="http://schemas.microsoft.com/office/drawing/2010/main" val="0"/>
+                        </a:ext>
+                      </a:extLst>
+                    </a:blip>
+                    <a:stretch>
+                      <a:fillRect/>
+                    </a:stretch>
+                  </pic:blipFill>
+                  <pic:spPr>
+                    <a:xfrm>
+                      <a:off x="0" y="0"/>
+                      <a:ext cx="4992725" cy="2944428"/>
+                    </a:xfrm>
+                    <a:prstGeom prst="rect">
+                      <a:avLst/>
+                    </a:prstGeom>
+                  </pic:spPr>
+                </pic:pic>
+              </a:graphicData>
+            </a:graphic>
+          </wp:inline>
+        </w:drawing>
+      </w:r>
+    </w:p>
+    <w:p>
+      <w:pPr>
+        <w:pStyle w:val="Descripcin"/>
+      </w:pPr>
+      <w:r>
+        <w:t xml:space="preserve">Código del test </w:t>
+      </w:r>
+      <w:fldSimple w:instr=" SEQ Código_del_test \* ARABIC ">
+        <w:r>
+          <w:rPr>
+            <w:noProof/>
+          </w:rPr>
+          <w:t>1</w:t>
+        </w:r>
+      </w:fldSimple>
+    </w:p>
+    <w:p>
+      <w:pPr>
+        <w:keepNext/>
+      </w:pPr>
+      <w:r>
+        <w:rPr>
+          <w:noProof/>
+        </w:rPr>
+        <w:drawing>
+          <wp:inline distT="0" distB="0" distL="0" distR="0" wp14:anchorId="77A739A3" wp14:editId="53DE24B1">
+            <wp:extent cx="4457700" cy="3871786"/>
+            <wp:effectExtent l="0" t="0" r="0" b="0"/>
+            <wp:docPr id="2" name="Imagen 2"/>
+            <wp:cNvGraphicFramePr>
+              <a:graphicFrameLocks xmlns:a="http://schemas.openxmlformats.org/drawingml/2006/main" noChangeAspect="1"/>
+            </wp:cNvGraphicFramePr>
+            <a:graphic xmlns:a="http://schemas.openxmlformats.org/drawingml/2006/main">
+              <a:graphicData uri="http://schemas.openxmlformats.org/drawingml/2006/picture">
+                <pic:pic xmlns:pic="http://schemas.openxmlformats.org/drawingml/2006/picture">
+                  <pic:nvPicPr>
+                    <pic:cNvPr id="2" name="Imagen 2"/>
+                    <pic:cNvPicPr/>
+                  </pic:nvPicPr>
+                  <pic:blipFill>
+                    <a:blip r:embed="rId11">
+                      <a:extLst>
+                        <a:ext uri="{28A0092B-C50C-407E-A947-70E740481C1C}">
+                          <a14:useLocalDpi xmlns:a14="http://schemas.microsoft.com/office/drawing/2010/main" val="0"/>
+                        </a:ext>
+                      </a:extLst>
+                    </a:blip>
+                    <a:stretch>
+                      <a:fillRect/>
+                    </a:stretch>
+                  </pic:blipFill>
+                  <pic:spPr>
+                    <a:xfrm>
+                      <a:off x="0" y="0"/>
+                      <a:ext cx="4486153" cy="3896499"/>
+                    </a:xfrm>
+                    <a:prstGeom prst="rect">
+                      <a:avLst/>
+                    </a:prstGeom>
+                  </pic:spPr>
+                </pic:pic>
+              </a:graphicData>
+            </a:graphic>
+          </wp:inline>
+        </w:drawing>
+      </w:r>
+    </w:p>
+    <w:p>
+      <w:pPr>
+        <w:pStyle w:val="Descripcin"/>
+      </w:pPr>
+      <w:r>
+        <w:t xml:space="preserve">Mensaje de error </w:t>
+      </w:r>
+      <w:fldSimple w:instr=" SEQ Mensaje_de_error \* ARABIC ">
+        <w:r>
+          <w:rPr>
+            <w:noProof/>
+          </w:rPr>
+          <w:t>1</w:t>
+        </w:r>
+      </w:fldSimple>
+    </w:p>
+    <w:p/>
+    <w:p>
+      <w:pPr>
+        <w:keepNext/>
+      </w:pPr>
+      <w:r>
         <w:rPr>
           <w:rFonts w:eastAsiaTheme="minorEastAsia"/>
+          <w:noProof/>
           <w:sz w:val="24"/>
           <w:szCs w:val="24"/>
         </w:rPr>
-      </w:pPr>
-    </w:p>
+        <w:drawing>
+          <wp:inline distT="0" distB="0" distL="0" distR="0" wp14:anchorId="03C91431" wp14:editId="493C7EC4">
+            <wp:extent cx="5046009" cy="1085850"/>
+            <wp:effectExtent l="0" t="0" r="2540" b="0"/>
+            <wp:docPr id="5" name="Imagen 5" descr="Texto&#10;&#10;Descripción generada automáticamente"/>
+            <wp:cNvGraphicFramePr>
+              <a:graphicFrameLocks xmlns:a="http://schemas.openxmlformats.org/drawingml/2006/main" noChangeAspect="1"/>
+            </wp:cNvGraphicFramePr>
+            <a:graphic xmlns:a="http://schemas.openxmlformats.org/drawingml/2006/main">
+              <a:graphicData uri="http://schemas.openxmlformats.org/drawingml/2006/picture">
+                <pic:pic xmlns:pic="http://schemas.openxmlformats.org/drawingml/2006/picture">
+                  <pic:nvPicPr>
+                    <pic:cNvPr id="5" name="Imagen 5" descr="Texto&#10;&#10;Descripción generada automáticamente"/>
+                    <pic:cNvPicPr/>
+                  </pic:nvPicPr>
+                  <pic:blipFill>
+                    <a:blip r:embed="rId12">
+                      <a:extLst>
+                        <a:ext uri="{28A0092B-C50C-407E-A947-70E740481C1C}">
+                          <a14:useLocalDpi xmlns:a14="http://schemas.microsoft.com/office/drawing/2010/main" val="0"/>
+                        </a:ext>
+                      </a:extLst>
+                    </a:blip>
+                    <a:stretch>
+                      <a:fillRect/>
+                    </a:stretch>
+                  </pic:blipFill>
+                  <pic:spPr>
+                    <a:xfrm>
+                      <a:off x="0" y="0"/>
+                      <a:ext cx="5068636" cy="1090719"/>
+                    </a:xfrm>
+                    <a:prstGeom prst="rect">
+                      <a:avLst/>
+                    </a:prstGeom>
+                  </pic:spPr>
+                </pic:pic>
+              </a:graphicData>
+            </a:graphic>
+          </wp:inline>
+        </w:drawing>
+      </w:r>
+    </w:p>
+    <w:p>
+      <w:pPr>
+        <w:pStyle w:val="Descripcin"/>
+      </w:pPr>
+      <w:r>
+        <w:t xml:space="preserve">Implementación para pasar el test </w:t>
+      </w:r>
+      <w:fldSimple w:instr=" SEQ Implementación_para_pasar_el_test \* ARABIC ">
+        <w:r>
+          <w:rPr>
+            <w:noProof/>
+          </w:rPr>
+          <w:t>1</w:t>
+        </w:r>
+      </w:fldSimple>
+    </w:p>
+    <w:p>
+      <w:r>
+        <w:br w:type="page"/>
+      </w:r>
+    </w:p>
+    <w:p>
+      <w:pPr>
+        <w:pStyle w:val="Ttulo2"/>
+      </w:pPr>
+      <w:r>
+        <w:lastRenderedPageBreak/>
+        <w:t>Ciclo TDD 2</w:t>
+      </w:r>
+    </w:p>
+    <w:p>
+      <w:pPr>
+        <w:keepNext/>
+      </w:pPr>
+      <w:r>
+        <w:rPr>
+          <w:noProof/>
+        </w:rPr>
+        <w:drawing>
+          <wp:inline distT="0" distB="0" distL="0" distR="0" wp14:anchorId="0C6F10E4" wp14:editId="3B97AC69">
+            <wp:extent cx="5381625" cy="2057280"/>
+            <wp:effectExtent l="0" t="0" r="0" b="635"/>
+            <wp:docPr id="6" name="Imagen 6" descr="Texto&#10;&#10;Descripción generada automáticamente"/>
+            <wp:cNvGraphicFramePr>
+              <a:graphicFrameLocks xmlns:a="http://schemas.openxmlformats.org/drawingml/2006/main" noChangeAspect="1"/>
+            </wp:cNvGraphicFramePr>
+            <a:graphic xmlns:a="http://schemas.openxmlformats.org/drawingml/2006/main">
+              <a:graphicData uri="http://schemas.openxmlformats.org/drawingml/2006/picture">
+                <pic:pic xmlns:pic="http://schemas.openxmlformats.org/drawingml/2006/picture">
+                  <pic:nvPicPr>
+                    <pic:cNvPr id="6" name="Imagen 6" descr="Texto&#10;&#10;Descripción generada automáticamente"/>
+                    <pic:cNvPicPr/>
+                  </pic:nvPicPr>
+                  <pic:blipFill>
+                    <a:blip r:embed="rId13">
+                      <a:extLst>
+                        <a:ext uri="{28A0092B-C50C-407E-A947-70E740481C1C}">
+                          <a14:useLocalDpi xmlns:a14="http://schemas.microsoft.com/office/drawing/2010/main" val="0"/>
+                        </a:ext>
+                      </a:extLst>
+                    </a:blip>
+                    <a:stretch>
+                      <a:fillRect/>
+                    </a:stretch>
+                  </pic:blipFill>
+                  <pic:spPr>
+                    <a:xfrm>
+                      <a:off x="0" y="0"/>
+                      <a:ext cx="5500874" cy="2102866"/>
+                    </a:xfrm>
+                    <a:prstGeom prst="rect">
+                      <a:avLst/>
+                    </a:prstGeom>
+                  </pic:spPr>
+                </pic:pic>
+              </a:graphicData>
+            </a:graphic>
+          </wp:inline>
+        </w:drawing>
+      </w:r>
+    </w:p>
+    <w:p>
+      <w:pPr>
+        <w:pStyle w:val="Descripcin"/>
+      </w:pPr>
+      <w:r>
+        <w:t xml:space="preserve">Código del test </w:t>
+      </w:r>
+      <w:fldSimple w:instr=" SEQ Código_del_test \* ARABIC ">
+        <w:r>
+          <w:rPr>
+            <w:noProof/>
+          </w:rPr>
+          <w:t>2</w:t>
+        </w:r>
+      </w:fldSimple>
+    </w:p>
+    <w:p>
+      <w:pPr>
+        <w:keepNext/>
+      </w:pPr>
+      <w:r>
+        <w:rPr>
+          <w:noProof/>
+        </w:rPr>
+        <w:drawing>
+          <wp:inline distT="0" distB="0" distL="0" distR="0" wp14:anchorId="083152C3" wp14:editId="27BCBD1C">
+            <wp:extent cx="5362575" cy="5396444"/>
+            <wp:effectExtent l="0" t="0" r="0" b="0"/>
+            <wp:docPr id="7" name="Imagen 7" descr="Texto&#10;&#10;Descripción generada automáticamente"/>
+            <wp:cNvGraphicFramePr>
+              <a:graphicFrameLocks xmlns:a="http://schemas.openxmlformats.org/drawingml/2006/main" noChangeAspect="1"/>
+            </wp:cNvGraphicFramePr>
+            <a:graphic xmlns:a="http://schemas.openxmlformats.org/drawingml/2006/main">
+              <a:graphicData uri="http://schemas.openxmlformats.org/drawingml/2006/picture">
+                <pic:pic xmlns:pic="http://schemas.openxmlformats.org/drawingml/2006/picture">
+                  <pic:nvPicPr>
+                    <pic:cNvPr id="7" name="Imagen 7" descr="Texto&#10;&#10;Descripción generada automáticamente"/>
+                    <pic:cNvPicPr/>
+                  </pic:nvPicPr>
+                  <pic:blipFill>
+                    <a:blip r:embed="rId14">
+                      <a:extLst>
+                        <a:ext uri="{28A0092B-C50C-407E-A947-70E740481C1C}">
+                          <a14:useLocalDpi xmlns:a14="http://schemas.microsoft.com/office/drawing/2010/main" val="0"/>
+                        </a:ext>
+                      </a:extLst>
+                    </a:blip>
+                    <a:stretch>
+                      <a:fillRect/>
+                    </a:stretch>
+                  </pic:blipFill>
+                  <pic:spPr>
+                    <a:xfrm>
+                      <a:off x="0" y="0"/>
+                      <a:ext cx="5380974" cy="5414959"/>
+                    </a:xfrm>
+                    <a:prstGeom prst="rect">
+                      <a:avLst/>
+                    </a:prstGeom>
+                  </pic:spPr>
+                </pic:pic>
+              </a:graphicData>
+            </a:graphic>
+          </wp:inline>
+        </w:drawing>
+      </w:r>
+    </w:p>
+    <w:p>
+      <w:pPr>
+        <w:pStyle w:val="Descripcin"/>
+      </w:pPr>
+      <w:r>
+        <w:t xml:space="preserve">Mensaje de error </w:t>
+      </w:r>
+      <w:fldSimple w:instr=" SEQ Mensaje_de_error \* ARABIC ">
+        <w:r>
+          <w:rPr>
+            <w:noProof/>
+          </w:rPr>
+          <w:t>2</w:t>
+        </w:r>
+      </w:fldSimple>
+    </w:p>
+    <w:p>
+      <w:r>
+        <w:br w:type="page"/>
+      </w:r>
+    </w:p>
+    <w:p/>
+    <w:p>
+      <w:pPr>
+        <w:keepNext/>
+      </w:pPr>
+      <w:r>
+        <w:rPr>
+          <w:noProof/>
+        </w:rPr>
+        <w:drawing>
+          <wp:inline distT="0" distB="0" distL="0" distR="0" wp14:anchorId="77F05285" wp14:editId="64AA1624">
+            <wp:extent cx="5580853" cy="1695450"/>
+            <wp:effectExtent l="0" t="0" r="1270" b="0"/>
+            <wp:docPr id="8" name="Imagen 8" descr="Texto&#10;&#10;Descripción generada automáticamente"/>
+            <wp:cNvGraphicFramePr>
+              <a:graphicFrameLocks xmlns:a="http://schemas.openxmlformats.org/drawingml/2006/main" noChangeAspect="1"/>
+            </wp:cNvGraphicFramePr>
+            <a:graphic xmlns:a="http://schemas.openxmlformats.org/drawingml/2006/main">
+              <a:graphicData uri="http://schemas.openxmlformats.org/drawingml/2006/picture">
+                <pic:pic xmlns:pic="http://schemas.openxmlformats.org/drawingml/2006/picture">
+                  <pic:nvPicPr>
+                    <pic:cNvPr id="8" name="Imagen 8" descr="Texto&#10;&#10;Descripción generada automáticamente"/>
+                    <pic:cNvPicPr/>
+                  </pic:nvPicPr>
+                  <pic:blipFill>
+                    <a:blip r:embed="rId15">
+                      <a:extLst>
+                        <a:ext uri="{28A0092B-C50C-407E-A947-70E740481C1C}">
+                          <a14:useLocalDpi xmlns:a14="http://schemas.microsoft.com/office/drawing/2010/main" val="0"/>
+                        </a:ext>
+                      </a:extLst>
+                    </a:blip>
+                    <a:stretch>
+                      <a:fillRect/>
+                    </a:stretch>
+                  </pic:blipFill>
+                  <pic:spPr>
+                    <a:xfrm>
+                      <a:off x="0" y="0"/>
+                      <a:ext cx="5599863" cy="1701225"/>
+                    </a:xfrm>
+                    <a:prstGeom prst="rect">
+                      <a:avLst/>
+                    </a:prstGeom>
+                  </pic:spPr>
+                </pic:pic>
+              </a:graphicData>
+            </a:graphic>
+          </wp:inline>
+        </w:drawing>
+      </w:r>
+    </w:p>
+    <w:p>
+      <w:pPr>
+        <w:pStyle w:val="Descripcin"/>
+      </w:pPr>
+      <w:r>
+        <w:t xml:space="preserve">Implementación para pasar el test </w:t>
+      </w:r>
+      <w:fldSimple w:instr=" SEQ Implementación_para_pasar_el_test \* ARABIC ">
+        <w:r>
+          <w:rPr>
+            <w:noProof/>
+          </w:rPr>
+          <w:t>2</w:t>
+        </w:r>
+      </w:fldSimple>
+    </w:p>
+    <w:p>
+      <w:r>
+        <w:br w:type="page"/>
+      </w:r>
+    </w:p>
+    <w:p>
+      <w:pPr>
+        <w:pStyle w:val="Ttulo2"/>
+      </w:pPr>
+      <w:r>
+        <w:lastRenderedPageBreak/>
+        <w:t>Ciclo TDD 3</w:t>
+      </w:r>
+    </w:p>
+    <w:p>
+      <w:pPr>
+        <w:keepNext/>
+      </w:pPr>
+      <w:r>
+        <w:rPr>
+          <w:noProof/>
+        </w:rPr>
+        <w:drawing>
+          <wp:inline distT="0" distB="0" distL="0" distR="0" wp14:anchorId="47E89B04" wp14:editId="56828E5D">
+            <wp:extent cx="5379459" cy="2333625"/>
+            <wp:effectExtent l="0" t="0" r="0" b="0"/>
+            <wp:docPr id="11" name="Imagen 11" descr="Texto&#10;&#10;Descripción generada automáticamente"/>
+            <wp:cNvGraphicFramePr>
+              <a:graphicFrameLocks xmlns:a="http://schemas.openxmlformats.org/drawingml/2006/main" noChangeAspect="1"/>
+            </wp:cNvGraphicFramePr>
+            <a:graphic xmlns:a="http://schemas.openxmlformats.org/drawingml/2006/main">
+              <a:graphicData uri="http://schemas.openxmlformats.org/drawingml/2006/picture">
+                <pic:pic xmlns:pic="http://schemas.openxmlformats.org/drawingml/2006/picture">
+                  <pic:nvPicPr>
+                    <pic:cNvPr id="11" name="Imagen 11" descr="Texto&#10;&#10;Descripción generada automáticamente"/>
+                    <pic:cNvPicPr/>
+                  </pic:nvPicPr>
+                  <pic:blipFill>
+                    <a:blip r:embed="rId16">
+                      <a:extLst>
+                        <a:ext uri="{28A0092B-C50C-407E-A947-70E740481C1C}">
+                          <a14:useLocalDpi xmlns:a14="http://schemas.microsoft.com/office/drawing/2010/main" val="0"/>
+                        </a:ext>
+                      </a:extLst>
+                    </a:blip>
+                    <a:stretch>
+                      <a:fillRect/>
+                    </a:stretch>
+                  </pic:blipFill>
+                  <pic:spPr>
+                    <a:xfrm>
+                      <a:off x="0" y="0"/>
+                      <a:ext cx="5434552" cy="2357524"/>
+                    </a:xfrm>
+                    <a:prstGeom prst="rect">
+                      <a:avLst/>
+                    </a:prstGeom>
+                  </pic:spPr>
+                </pic:pic>
+              </a:graphicData>
+            </a:graphic>
+          </wp:inline>
+        </w:drawing>
+      </w:r>
+    </w:p>
+    <w:p>
+      <w:pPr>
+        <w:pStyle w:val="Descripcin"/>
+      </w:pPr>
+      <w:r>
+        <w:t xml:space="preserve">Código del test </w:t>
+      </w:r>
+      <w:fldSimple w:instr=" SEQ Código_del_test \* ARABIC ">
+        <w:r>
+          <w:rPr>
+            <w:noProof/>
+          </w:rPr>
+          <w:t>3</w:t>
+        </w:r>
+      </w:fldSimple>
+    </w:p>
+    <w:p/>
+    <w:p>
+      <w:pPr>
+        <w:pStyle w:val="Descripcin"/>
+      </w:pPr>
+    </w:p>
+    <w:p/>
     <w:sectPr>
-      <w:footerReference w:type="default" r:id="rId10"/>
+      <w:footerReference w:type="default" r:id="rId17"/>
       <w:pgSz w:w="11906" w:h="16838"/>
       <w:pgMar w:top="1417" w:right="1701" w:bottom="1417" w:left="1701" w:header="708" w:footer="708" w:gutter="0"/>
       <w:cols w:space="708"/>
@@ -1292,6 +1871,25 @@
       <w:contextualSpacing/>
     </w:pPr>
   </w:style>
+  <w:style w:type="paragraph" w:styleId="Descripcin">
+    <w:name w:val="caption"/>
+    <w:basedOn w:val="Normal"/>
+    <w:next w:val="Normal"/>
+    <w:uiPriority w:val="35"/>
+    <w:unhideWhenUsed/>
+    <w:qFormat/>
+    <w:rsid w:val="00DF51B5"/>
+    <w:pPr>
+      <w:spacing w:after="200" w:line="240" w:lineRule="auto"/>
+    </w:pPr>
+    <w:rPr>
+      <w:i/>
+      <w:iCs/>
+      <w:color w:val="44546A" w:themeColor="text2"/>
+      <w:sz w:val="18"/>
+      <w:szCs w:val="18"/>
+    </w:rPr>
+  </w:style>
 </w:styles>
 </file>
 

</xml_diff>

<commit_message>
Memoria actualizada test 11
</commit_message>
<xml_diff>
--- a/src/MEMORIA PRACTICA 2.docx
+++ b/src/MEMORIA PRACTICA 2.docx
@@ -246,7 +246,7 @@
           <w:r>
             <w:fldChar w:fldCharType="separate"/>
           </w:r>
-          <w:hyperlink w:anchor="_Toc70516592" w:history="1">
+          <w:hyperlink w:anchor="_Toc70874481" w:history="1">
             <w:r>
               <w:rPr>
                 <w:rStyle w:val="Hipervnculo"/>
@@ -273,7 +273,7 @@
                 <w:noProof/>
                 <w:webHidden/>
               </w:rPr>
-              <w:instrText xml:space="preserve"> PAGEREF _Toc70516592 \h </w:instrText>
+              <w:instrText xml:space="preserve"> PAGEREF _Toc70874481 \h </w:instrText>
             </w:r>
             <w:r>
               <w:rPr>
@@ -316,7 +316,7 @@
               <w:lang w:eastAsia="es-ES"/>
             </w:rPr>
           </w:pPr>
-          <w:hyperlink w:anchor="_Toc70516593" w:history="1">
+          <w:hyperlink w:anchor="_Toc70874482" w:history="1">
             <w:r>
               <w:rPr>
                 <w:rStyle w:val="Hipervnculo"/>
@@ -343,7 +343,7 @@
                 <w:noProof/>
                 <w:webHidden/>
               </w:rPr>
-              <w:instrText xml:space="preserve"> PAGEREF _Toc70516593 \h </w:instrText>
+              <w:instrText xml:space="preserve"> PAGEREF _Toc70874482 \h </w:instrText>
             </w:r>
             <w:r>
               <w:rPr>
@@ -364,6 +364,636 @@
                 <w:webHidden/>
               </w:rPr>
               <w:t>3</w:t>
+            </w:r>
+            <w:r>
+              <w:rPr>
+                <w:noProof/>
+                <w:webHidden/>
+              </w:rPr>
+              <w:fldChar w:fldCharType="end"/>
+            </w:r>
+          </w:hyperlink>
+        </w:p>
+        <w:p>
+          <w:pPr>
+            <w:pStyle w:val="TDC2"/>
+            <w:tabs>
+              <w:tab w:val="right" w:leader="dot" w:pos="8494"/>
+            </w:tabs>
+            <w:rPr>
+              <w:rFonts w:eastAsiaTheme="minorEastAsia"/>
+              <w:noProof/>
+              <w:lang w:eastAsia="es-ES"/>
+            </w:rPr>
+          </w:pPr>
+          <w:hyperlink w:anchor="_Toc70874483" w:history="1">
+            <w:r>
+              <w:rPr>
+                <w:rStyle w:val="Hipervnculo"/>
+                <w:noProof/>
+              </w:rPr>
+              <w:t>Ciclo TDD 2</w:t>
+            </w:r>
+            <w:r>
+              <w:rPr>
+                <w:noProof/>
+                <w:webHidden/>
+              </w:rPr>
+              <w:tab/>
+            </w:r>
+            <w:r>
+              <w:rPr>
+                <w:noProof/>
+                <w:webHidden/>
+              </w:rPr>
+              <w:fldChar w:fldCharType="begin"/>
+            </w:r>
+            <w:r>
+              <w:rPr>
+                <w:noProof/>
+                <w:webHidden/>
+              </w:rPr>
+              <w:instrText xml:space="preserve"> PAGEREF _Toc70874483 \h </w:instrText>
+            </w:r>
+            <w:r>
+              <w:rPr>
+                <w:noProof/>
+                <w:webHidden/>
+              </w:rPr>
+            </w:r>
+            <w:r>
+              <w:rPr>
+                <w:noProof/>
+                <w:webHidden/>
+              </w:rPr>
+              <w:fldChar w:fldCharType="separate"/>
+            </w:r>
+            <w:r>
+              <w:rPr>
+                <w:noProof/>
+                <w:webHidden/>
+              </w:rPr>
+              <w:t>5</w:t>
+            </w:r>
+            <w:r>
+              <w:rPr>
+                <w:noProof/>
+                <w:webHidden/>
+              </w:rPr>
+              <w:fldChar w:fldCharType="end"/>
+            </w:r>
+          </w:hyperlink>
+        </w:p>
+        <w:p>
+          <w:pPr>
+            <w:pStyle w:val="TDC2"/>
+            <w:tabs>
+              <w:tab w:val="right" w:leader="dot" w:pos="8494"/>
+            </w:tabs>
+            <w:rPr>
+              <w:rFonts w:eastAsiaTheme="minorEastAsia"/>
+              <w:noProof/>
+              <w:lang w:eastAsia="es-ES"/>
+            </w:rPr>
+          </w:pPr>
+          <w:hyperlink w:anchor="_Toc70874484" w:history="1">
+            <w:r>
+              <w:rPr>
+                <w:rStyle w:val="Hipervnculo"/>
+                <w:noProof/>
+              </w:rPr>
+              <w:t>Ciclo TDD 3</w:t>
+            </w:r>
+            <w:r>
+              <w:rPr>
+                <w:noProof/>
+                <w:webHidden/>
+              </w:rPr>
+              <w:tab/>
+            </w:r>
+            <w:r>
+              <w:rPr>
+                <w:noProof/>
+                <w:webHidden/>
+              </w:rPr>
+              <w:fldChar w:fldCharType="begin"/>
+            </w:r>
+            <w:r>
+              <w:rPr>
+                <w:noProof/>
+                <w:webHidden/>
+              </w:rPr>
+              <w:instrText xml:space="preserve"> PAGEREF _Toc70874484 \h </w:instrText>
+            </w:r>
+            <w:r>
+              <w:rPr>
+                <w:noProof/>
+                <w:webHidden/>
+              </w:rPr>
+            </w:r>
+            <w:r>
+              <w:rPr>
+                <w:noProof/>
+                <w:webHidden/>
+              </w:rPr>
+              <w:fldChar w:fldCharType="separate"/>
+            </w:r>
+            <w:r>
+              <w:rPr>
+                <w:noProof/>
+                <w:webHidden/>
+              </w:rPr>
+              <w:t>7</w:t>
+            </w:r>
+            <w:r>
+              <w:rPr>
+                <w:noProof/>
+                <w:webHidden/>
+              </w:rPr>
+              <w:fldChar w:fldCharType="end"/>
+            </w:r>
+          </w:hyperlink>
+        </w:p>
+        <w:p>
+          <w:pPr>
+            <w:pStyle w:val="TDC2"/>
+            <w:tabs>
+              <w:tab w:val="right" w:leader="dot" w:pos="8494"/>
+            </w:tabs>
+            <w:rPr>
+              <w:rFonts w:eastAsiaTheme="minorEastAsia"/>
+              <w:noProof/>
+              <w:lang w:eastAsia="es-ES"/>
+            </w:rPr>
+          </w:pPr>
+          <w:hyperlink w:anchor="_Toc70874485" w:history="1">
+            <w:r>
+              <w:rPr>
+                <w:rStyle w:val="Hipervnculo"/>
+                <w:noProof/>
+              </w:rPr>
+              <w:t>Ciclo TDD 4</w:t>
+            </w:r>
+            <w:r>
+              <w:rPr>
+                <w:noProof/>
+                <w:webHidden/>
+              </w:rPr>
+              <w:tab/>
+            </w:r>
+            <w:r>
+              <w:rPr>
+                <w:noProof/>
+                <w:webHidden/>
+              </w:rPr>
+              <w:fldChar w:fldCharType="begin"/>
+            </w:r>
+            <w:r>
+              <w:rPr>
+                <w:noProof/>
+                <w:webHidden/>
+              </w:rPr>
+              <w:instrText xml:space="preserve"> PAGEREF _Toc70874485 \h </w:instrText>
+            </w:r>
+            <w:r>
+              <w:rPr>
+                <w:noProof/>
+                <w:webHidden/>
+              </w:rPr>
+            </w:r>
+            <w:r>
+              <w:rPr>
+                <w:noProof/>
+                <w:webHidden/>
+              </w:rPr>
+              <w:fldChar w:fldCharType="separate"/>
+            </w:r>
+            <w:r>
+              <w:rPr>
+                <w:noProof/>
+                <w:webHidden/>
+              </w:rPr>
+              <w:t>8</w:t>
+            </w:r>
+            <w:r>
+              <w:rPr>
+                <w:noProof/>
+                <w:webHidden/>
+              </w:rPr>
+              <w:fldChar w:fldCharType="end"/>
+            </w:r>
+          </w:hyperlink>
+        </w:p>
+        <w:p>
+          <w:pPr>
+            <w:pStyle w:val="TDC2"/>
+            <w:tabs>
+              <w:tab w:val="right" w:leader="dot" w:pos="8494"/>
+            </w:tabs>
+            <w:rPr>
+              <w:rFonts w:eastAsiaTheme="minorEastAsia"/>
+              <w:noProof/>
+              <w:lang w:eastAsia="es-ES"/>
+            </w:rPr>
+          </w:pPr>
+          <w:hyperlink w:anchor="_Toc70874486" w:history="1">
+            <w:r>
+              <w:rPr>
+                <w:rStyle w:val="Hipervnculo"/>
+                <w:noProof/>
+              </w:rPr>
+              <w:t>Ciclo TDD 5</w:t>
+            </w:r>
+            <w:r>
+              <w:rPr>
+                <w:noProof/>
+                <w:webHidden/>
+              </w:rPr>
+              <w:tab/>
+            </w:r>
+            <w:r>
+              <w:rPr>
+                <w:noProof/>
+                <w:webHidden/>
+              </w:rPr>
+              <w:fldChar w:fldCharType="begin"/>
+            </w:r>
+            <w:r>
+              <w:rPr>
+                <w:noProof/>
+                <w:webHidden/>
+              </w:rPr>
+              <w:instrText xml:space="preserve"> PAGEREF _Toc70874486 \h </w:instrText>
+            </w:r>
+            <w:r>
+              <w:rPr>
+                <w:noProof/>
+                <w:webHidden/>
+              </w:rPr>
+            </w:r>
+            <w:r>
+              <w:rPr>
+                <w:noProof/>
+                <w:webHidden/>
+              </w:rPr>
+              <w:fldChar w:fldCharType="separate"/>
+            </w:r>
+            <w:r>
+              <w:rPr>
+                <w:noProof/>
+                <w:webHidden/>
+              </w:rPr>
+              <w:t>10</w:t>
+            </w:r>
+            <w:r>
+              <w:rPr>
+                <w:noProof/>
+                <w:webHidden/>
+              </w:rPr>
+              <w:fldChar w:fldCharType="end"/>
+            </w:r>
+          </w:hyperlink>
+        </w:p>
+        <w:p>
+          <w:pPr>
+            <w:pStyle w:val="TDC2"/>
+            <w:tabs>
+              <w:tab w:val="right" w:leader="dot" w:pos="8494"/>
+            </w:tabs>
+            <w:rPr>
+              <w:rFonts w:eastAsiaTheme="minorEastAsia"/>
+              <w:noProof/>
+              <w:lang w:eastAsia="es-ES"/>
+            </w:rPr>
+          </w:pPr>
+          <w:hyperlink w:anchor="_Toc70874487" w:history="1">
+            <w:r>
+              <w:rPr>
+                <w:rStyle w:val="Hipervnculo"/>
+                <w:noProof/>
+              </w:rPr>
+              <w:t>Ciclo TDD 6</w:t>
+            </w:r>
+            <w:r>
+              <w:rPr>
+                <w:noProof/>
+                <w:webHidden/>
+              </w:rPr>
+              <w:tab/>
+            </w:r>
+            <w:r>
+              <w:rPr>
+                <w:noProof/>
+                <w:webHidden/>
+              </w:rPr>
+              <w:fldChar w:fldCharType="begin"/>
+            </w:r>
+            <w:r>
+              <w:rPr>
+                <w:noProof/>
+                <w:webHidden/>
+              </w:rPr>
+              <w:instrText xml:space="preserve"> PAGEREF _Toc70874487 \h </w:instrText>
+            </w:r>
+            <w:r>
+              <w:rPr>
+                <w:noProof/>
+                <w:webHidden/>
+              </w:rPr>
+            </w:r>
+            <w:r>
+              <w:rPr>
+                <w:noProof/>
+                <w:webHidden/>
+              </w:rPr>
+              <w:fldChar w:fldCharType="separate"/>
+            </w:r>
+            <w:r>
+              <w:rPr>
+                <w:noProof/>
+                <w:webHidden/>
+              </w:rPr>
+              <w:t>11</w:t>
+            </w:r>
+            <w:r>
+              <w:rPr>
+                <w:noProof/>
+                <w:webHidden/>
+              </w:rPr>
+              <w:fldChar w:fldCharType="end"/>
+            </w:r>
+          </w:hyperlink>
+        </w:p>
+        <w:p>
+          <w:pPr>
+            <w:pStyle w:val="TDC2"/>
+            <w:tabs>
+              <w:tab w:val="right" w:leader="dot" w:pos="8494"/>
+            </w:tabs>
+            <w:rPr>
+              <w:rFonts w:eastAsiaTheme="minorEastAsia"/>
+              <w:noProof/>
+              <w:lang w:eastAsia="es-ES"/>
+            </w:rPr>
+          </w:pPr>
+          <w:hyperlink w:anchor="_Toc70874488" w:history="1">
+            <w:r>
+              <w:rPr>
+                <w:rStyle w:val="Hipervnculo"/>
+                <w:noProof/>
+              </w:rPr>
+              <w:t>Ciclo TDD 7</w:t>
+            </w:r>
+            <w:r>
+              <w:rPr>
+                <w:noProof/>
+                <w:webHidden/>
+              </w:rPr>
+              <w:tab/>
+            </w:r>
+            <w:r>
+              <w:rPr>
+                <w:noProof/>
+                <w:webHidden/>
+              </w:rPr>
+              <w:fldChar w:fldCharType="begin"/>
+            </w:r>
+            <w:r>
+              <w:rPr>
+                <w:noProof/>
+                <w:webHidden/>
+              </w:rPr>
+              <w:instrText xml:space="preserve"> PAGEREF _Toc70874488 \h </w:instrText>
+            </w:r>
+            <w:r>
+              <w:rPr>
+                <w:noProof/>
+                <w:webHidden/>
+              </w:rPr>
+            </w:r>
+            <w:r>
+              <w:rPr>
+                <w:noProof/>
+                <w:webHidden/>
+              </w:rPr>
+              <w:fldChar w:fldCharType="separate"/>
+            </w:r>
+            <w:r>
+              <w:rPr>
+                <w:noProof/>
+                <w:webHidden/>
+              </w:rPr>
+              <w:t>12</w:t>
+            </w:r>
+            <w:r>
+              <w:rPr>
+                <w:noProof/>
+                <w:webHidden/>
+              </w:rPr>
+              <w:fldChar w:fldCharType="end"/>
+            </w:r>
+          </w:hyperlink>
+        </w:p>
+        <w:p>
+          <w:pPr>
+            <w:pStyle w:val="TDC2"/>
+            <w:tabs>
+              <w:tab w:val="right" w:leader="dot" w:pos="8494"/>
+            </w:tabs>
+            <w:rPr>
+              <w:rFonts w:eastAsiaTheme="minorEastAsia"/>
+              <w:noProof/>
+              <w:lang w:eastAsia="es-ES"/>
+            </w:rPr>
+          </w:pPr>
+          <w:hyperlink w:anchor="_Toc70874489" w:history="1">
+            <w:r>
+              <w:rPr>
+                <w:rStyle w:val="Hipervnculo"/>
+                <w:noProof/>
+              </w:rPr>
+              <w:t>Ciclo TDD 8</w:t>
+            </w:r>
+            <w:r>
+              <w:rPr>
+                <w:noProof/>
+                <w:webHidden/>
+              </w:rPr>
+              <w:tab/>
+            </w:r>
+            <w:r>
+              <w:rPr>
+                <w:noProof/>
+                <w:webHidden/>
+              </w:rPr>
+              <w:fldChar w:fldCharType="begin"/>
+            </w:r>
+            <w:r>
+              <w:rPr>
+                <w:noProof/>
+                <w:webHidden/>
+              </w:rPr>
+              <w:instrText xml:space="preserve"> PAGEREF _Toc70874489 \h </w:instrText>
+            </w:r>
+            <w:r>
+              <w:rPr>
+                <w:noProof/>
+                <w:webHidden/>
+              </w:rPr>
+            </w:r>
+            <w:r>
+              <w:rPr>
+                <w:noProof/>
+                <w:webHidden/>
+              </w:rPr>
+              <w:fldChar w:fldCharType="separate"/>
+            </w:r>
+            <w:r>
+              <w:rPr>
+                <w:noProof/>
+                <w:webHidden/>
+              </w:rPr>
+              <w:t>15</w:t>
+            </w:r>
+            <w:r>
+              <w:rPr>
+                <w:noProof/>
+                <w:webHidden/>
+              </w:rPr>
+              <w:fldChar w:fldCharType="end"/>
+            </w:r>
+          </w:hyperlink>
+        </w:p>
+        <w:p>
+          <w:pPr>
+            <w:pStyle w:val="TDC2"/>
+            <w:tabs>
+              <w:tab w:val="right" w:leader="dot" w:pos="8494"/>
+            </w:tabs>
+            <w:rPr>
+              <w:rFonts w:eastAsiaTheme="minorEastAsia"/>
+              <w:noProof/>
+              <w:lang w:eastAsia="es-ES"/>
+            </w:rPr>
+          </w:pPr>
+          <w:hyperlink w:anchor="_Toc70874490" w:history="1">
+            <w:r>
+              <w:rPr>
+                <w:rStyle w:val="Hipervnculo"/>
+                <w:noProof/>
+              </w:rPr>
+              <w:t>Ciclo TDD 9</w:t>
+            </w:r>
+            <w:r>
+              <w:rPr>
+                <w:noProof/>
+                <w:webHidden/>
+              </w:rPr>
+              <w:tab/>
+            </w:r>
+            <w:r>
+              <w:rPr>
+                <w:noProof/>
+                <w:webHidden/>
+              </w:rPr>
+              <w:fldChar w:fldCharType="begin"/>
+            </w:r>
+            <w:r>
+              <w:rPr>
+                <w:noProof/>
+                <w:webHidden/>
+              </w:rPr>
+              <w:instrText xml:space="preserve"> PAGEREF _Toc70874490 \h </w:instrText>
+            </w:r>
+            <w:r>
+              <w:rPr>
+                <w:noProof/>
+                <w:webHidden/>
+              </w:rPr>
+            </w:r>
+            <w:r>
+              <w:rPr>
+                <w:noProof/>
+                <w:webHidden/>
+              </w:rPr>
+              <w:fldChar w:fldCharType="separate"/>
+            </w:r>
+            <w:r>
+              <w:rPr>
+                <w:noProof/>
+                <w:webHidden/>
+              </w:rPr>
+              <w:t>17</w:t>
+            </w:r>
+            <w:r>
+              <w:rPr>
+                <w:noProof/>
+                <w:webHidden/>
+              </w:rPr>
+              <w:fldChar w:fldCharType="end"/>
+            </w:r>
+          </w:hyperlink>
+        </w:p>
+        <w:p>
+          <w:pPr>
+            <w:pStyle w:val="TDC2"/>
+            <w:tabs>
+              <w:tab w:val="right" w:leader="dot" w:pos="8494"/>
+            </w:tabs>
+            <w:rPr>
+              <w:rFonts w:eastAsiaTheme="minorEastAsia"/>
+              <w:noProof/>
+              <w:lang w:eastAsia="es-ES"/>
+            </w:rPr>
+          </w:pPr>
+          <w:hyperlink w:anchor="_Toc70874491" w:history="1">
+            <w:r>
+              <w:rPr>
+                <w:rStyle w:val="Hipervnculo"/>
+                <w:noProof/>
+              </w:rPr>
+              <w:t>Ciclo TDD 10</w:t>
+            </w:r>
+            <w:r>
+              <w:rPr>
+                <w:noProof/>
+                <w:webHidden/>
+              </w:rPr>
+              <w:tab/>
+            </w:r>
+            <w:r>
+              <w:rPr>
+                <w:noProof/>
+                <w:webHidden/>
+              </w:rPr>
+              <w:fldChar w:fldCharType="begin"/>
+            </w:r>
+            <w:r>
+              <w:rPr>
+                <w:noProof/>
+                <w:webHidden/>
+              </w:rPr>
+              <w:instrText xml:space="preserve"> PAGEREF _Toc70874491 \h </w:instrText>
+            </w:r>
+            <w:r>
+              <w:rPr>
+                <w:noProof/>
+                <w:webHidden/>
+              </w:rPr>
+            </w:r>
+            <w:r>
+              <w:rPr>
+                <w:noProof/>
+                <w:webHidden/>
+              </w:rPr>
+              <w:fldChar w:fldCharType="separate"/>
+            </w:r>
+            <w:r>
+              <w:rPr>
+                <w:noProof/>
+                <w:webHidden/>
+              </w:rPr>
+              <w:t>18</w:t>
             </w:r>
             <w:r>
               <w:rPr>
@@ -421,7 +1051,7 @@
       <w:pPr>
         <w:pStyle w:val="Ttulo1"/>
       </w:pPr>
-      <w:bookmarkStart w:id="0" w:name="_Toc70516592"/>
+      <w:bookmarkStart w:id="0" w:name="_Toc70874481"/>
       <w:r>
         <w:t>INFORMACIÓN DE LOS CICLOS TDD</w:t>
       </w:r>
@@ -431,7 +1061,7 @@
       <w:pPr>
         <w:pStyle w:val="Ttulo2"/>
       </w:pPr>
-      <w:bookmarkStart w:id="1" w:name="_Toc70516593"/>
+      <w:bookmarkStart w:id="1" w:name="_Toc70874482"/>
       <w:r>
         <w:t>Ciclo TDD 1</w:t>
       </w:r>
@@ -449,14 +1079,12 @@
       <w:r>
         <w:rPr>
           <w:noProof/>
-          <w:sz w:val="28"/>
-          <w:szCs w:val="28"/>
         </w:rPr>
         <w:drawing>
-          <wp:inline distT="0" distB="0" distL="0" distR="0" wp14:anchorId="35FD324F" wp14:editId="0F02C93D">
-            <wp:extent cx="4943475" cy="2915383"/>
+          <wp:inline distT="0" distB="0" distL="0" distR="0" wp14:anchorId="4345F715" wp14:editId="5F999159">
+            <wp:extent cx="5353050" cy="2460483"/>
             <wp:effectExtent l="0" t="0" r="0" b="0"/>
-            <wp:docPr id="1" name="Imagen 1" descr="Texto&#10;&#10;Descripción generada automáticamente"/>
+            <wp:docPr id="24" name="Imagen 24" descr="Texto&#10;&#10;Descripción generada automáticamente"/>
             <wp:cNvGraphicFramePr>
               <a:graphicFrameLocks xmlns:a="http://schemas.openxmlformats.org/drawingml/2006/main" noChangeAspect="1"/>
             </wp:cNvGraphicFramePr>
@@ -464,7 +1092,7 @@
               <a:graphicData uri="http://schemas.openxmlformats.org/drawingml/2006/picture">
                 <pic:pic xmlns:pic="http://schemas.openxmlformats.org/drawingml/2006/picture">
                   <pic:nvPicPr>
-                    <pic:cNvPr id="1" name="Imagen 1" descr="Texto&#10;&#10;Descripción generada automáticamente"/>
+                    <pic:cNvPr id="24" name="Imagen 24" descr="Texto&#10;&#10;Descripción generada automáticamente"/>
                     <pic:cNvPicPr/>
                   </pic:nvPicPr>
                   <pic:blipFill>
@@ -482,7 +1110,7 @@
                   <pic:spPr>
                     <a:xfrm>
                       <a:off x="0" y="0"/>
-                      <a:ext cx="4992725" cy="2944428"/>
+                      <a:ext cx="5398495" cy="2481371"/>
                     </a:xfrm>
                     <a:prstGeom prst="rect">
                       <a:avLst/>
@@ -500,7 +1128,15 @@
         <w:pStyle w:val="Descripcin"/>
       </w:pPr>
       <w:r>
-        <w:t xml:space="preserve">Código del test </w:t>
+        <w:t xml:space="preserve">Código </w:t>
+      </w:r>
+      <w:proofErr w:type="gramStart"/>
+      <w:r>
+        <w:t>del test</w:t>
+      </w:r>
+      <w:proofErr w:type="gramEnd"/>
+      <w:r>
+        <w:t xml:space="preserve"> </w:t>
       </w:r>
       <w:fldSimple w:instr=" SEQ Código_del_test \* ARABIC ">
         <w:r>
@@ -515,14 +1151,19 @@
       <w:pPr>
         <w:keepNext/>
       </w:pPr>
+    </w:p>
+    <w:p>
+      <w:pPr>
+        <w:keepNext/>
+      </w:pPr>
       <w:r>
         <w:rPr>
           <w:noProof/>
         </w:rPr>
         <w:drawing>
-          <wp:inline distT="0" distB="0" distL="0" distR="0" wp14:anchorId="77A739A3" wp14:editId="53DE24B1">
-            <wp:extent cx="4457700" cy="3871786"/>
-            <wp:effectExtent l="0" t="0" r="0" b="0"/>
+          <wp:inline distT="0" distB="0" distL="0" distR="0" wp14:anchorId="77A739A3" wp14:editId="0AA4A048">
+            <wp:extent cx="5324475" cy="4624633"/>
+            <wp:effectExtent l="0" t="0" r="0" b="5080"/>
             <wp:docPr id="2" name="Imagen 2"/>
             <wp:cNvGraphicFramePr>
               <a:graphicFrameLocks xmlns:a="http://schemas.openxmlformats.org/drawingml/2006/main" noChangeAspect="1"/>
@@ -549,7 +1190,7 @@
                   <pic:spPr>
                     <a:xfrm>
                       <a:off x="0" y="0"/>
-                      <a:ext cx="4486153" cy="3896499"/>
+                      <a:ext cx="5374529" cy="4668108"/>
                     </a:xfrm>
                     <a:prstGeom prst="rect">
                       <a:avLst/>
@@ -591,9 +1232,9 @@
           <w:szCs w:val="24"/>
         </w:rPr>
         <w:drawing>
-          <wp:inline distT="0" distB="0" distL="0" distR="0" wp14:anchorId="03C91431" wp14:editId="493C7EC4">
-            <wp:extent cx="5046009" cy="1085850"/>
-            <wp:effectExtent l="0" t="0" r="2540" b="0"/>
+          <wp:inline distT="0" distB="0" distL="0" distR="0" wp14:anchorId="03C91431" wp14:editId="62485EE0">
+            <wp:extent cx="5314950" cy="1143724"/>
+            <wp:effectExtent l="0" t="0" r="0" b="0"/>
             <wp:docPr id="5" name="Imagen 5" descr="Texto&#10;&#10;Descripción generada automáticamente"/>
             <wp:cNvGraphicFramePr>
               <a:graphicFrameLocks xmlns:a="http://schemas.openxmlformats.org/drawingml/2006/main" noChangeAspect="1"/>
@@ -620,7 +1261,7 @@
                   <pic:spPr>
                     <a:xfrm>
                       <a:off x="0" y="0"/>
-                      <a:ext cx="5068636" cy="1090719"/>
+                      <a:ext cx="5360959" cy="1153625"/>
                     </a:xfrm>
                     <a:prstGeom prst="rect">
                       <a:avLst/>
@@ -638,7 +1279,15 @@
         <w:pStyle w:val="Descripcin"/>
       </w:pPr>
       <w:r>
-        <w:t xml:space="preserve">Implementación para pasar el test </w:t>
+        <w:t xml:space="preserve">Implementación para pasar </w:t>
+      </w:r>
+      <w:proofErr w:type="gramStart"/>
+      <w:r>
+        <w:t>el test</w:t>
+      </w:r>
+      <w:proofErr w:type="gramEnd"/>
+      <w:r>
+        <w:t xml:space="preserve"> </w:t>
       </w:r>
       <w:fldSimple w:instr=" SEQ Implementación_para_pasar_el_test \* ARABIC ">
         <w:r>
@@ -658,10 +1307,12 @@
       <w:pPr>
         <w:pStyle w:val="Ttulo2"/>
       </w:pPr>
+      <w:bookmarkStart w:id="2" w:name="_Toc70874483"/>
       <w:r>
         <w:lastRenderedPageBreak/>
         <w:t>Ciclo TDD 2</w:t>
       </w:r>
+      <w:bookmarkEnd w:id="2"/>
     </w:p>
     <w:p>
       <w:pPr>
@@ -672,10 +1323,10 @@
           <w:noProof/>
         </w:rPr>
         <w:drawing>
-          <wp:inline distT="0" distB="0" distL="0" distR="0" wp14:anchorId="0C6F10E4" wp14:editId="3B97AC69">
-            <wp:extent cx="5381625" cy="2057280"/>
-            <wp:effectExtent l="0" t="0" r="0" b="635"/>
-            <wp:docPr id="6" name="Imagen 6" descr="Texto&#10;&#10;Descripción generada automáticamente"/>
+          <wp:inline distT="0" distB="0" distL="0" distR="0" wp14:anchorId="6E07C41B" wp14:editId="6470537E">
+            <wp:extent cx="5343525" cy="2230149"/>
+            <wp:effectExtent l="0" t="0" r="0" b="0"/>
+            <wp:docPr id="25" name="Imagen 25" descr="Texto&#10;&#10;Descripción generada automáticamente"/>
             <wp:cNvGraphicFramePr>
               <a:graphicFrameLocks xmlns:a="http://schemas.openxmlformats.org/drawingml/2006/main" noChangeAspect="1"/>
             </wp:cNvGraphicFramePr>
@@ -683,7 +1334,7 @@
               <a:graphicData uri="http://schemas.openxmlformats.org/drawingml/2006/picture">
                 <pic:pic xmlns:pic="http://schemas.openxmlformats.org/drawingml/2006/picture">
                   <pic:nvPicPr>
-                    <pic:cNvPr id="6" name="Imagen 6" descr="Texto&#10;&#10;Descripción generada automáticamente"/>
+                    <pic:cNvPr id="25" name="Imagen 25" descr="Texto&#10;&#10;Descripción generada automáticamente"/>
                     <pic:cNvPicPr/>
                   </pic:nvPicPr>
                   <pic:blipFill>
@@ -701,7 +1352,7 @@
                   <pic:spPr>
                     <a:xfrm>
                       <a:off x="0" y="0"/>
-                      <a:ext cx="5500874" cy="2102866"/>
+                      <a:ext cx="5388193" cy="2248791"/>
                     </a:xfrm>
                     <a:prstGeom prst="rect">
                       <a:avLst/>
@@ -719,7 +1370,15 @@
         <w:pStyle w:val="Descripcin"/>
       </w:pPr>
       <w:r>
-        <w:t xml:space="preserve">Código del test </w:t>
+        <w:t xml:space="preserve">Código </w:t>
+      </w:r>
+      <w:proofErr w:type="gramStart"/>
+      <w:r>
+        <w:t>del test</w:t>
+      </w:r>
+      <w:proofErr w:type="gramEnd"/>
+      <w:r>
+        <w:t xml:space="preserve"> </w:t>
       </w:r>
       <w:fldSimple w:instr=" SEQ Código_del_test \* ARABIC ">
         <w:r>
@@ -859,7 +1518,15 @@
         <w:pStyle w:val="Descripcin"/>
       </w:pPr>
       <w:r>
-        <w:t xml:space="preserve">Implementación para pasar el test </w:t>
+        <w:t xml:space="preserve">Implementación para pasar </w:t>
+      </w:r>
+      <w:proofErr w:type="gramStart"/>
+      <w:r>
+        <w:t>el test</w:t>
+      </w:r>
+      <w:proofErr w:type="gramEnd"/>
+      <w:r>
+        <w:t xml:space="preserve"> </w:t>
       </w:r>
       <w:fldSimple w:instr=" SEQ Implementación_para_pasar_el_test \* ARABIC ">
         <w:r>
@@ -879,10 +1546,12 @@
       <w:pPr>
         <w:pStyle w:val="Ttulo2"/>
       </w:pPr>
+      <w:bookmarkStart w:id="3" w:name="_Toc70874484"/>
       <w:r>
         <w:lastRenderedPageBreak/>
         <w:t>Ciclo TDD 3</w:t>
       </w:r>
+      <w:bookmarkEnd w:id="3"/>
     </w:p>
     <w:p>
       <w:pPr>
@@ -893,10 +1562,10 @@
           <w:noProof/>
         </w:rPr>
         <w:drawing>
-          <wp:inline distT="0" distB="0" distL="0" distR="0" wp14:anchorId="47E89B04" wp14:editId="56828E5D">
-            <wp:extent cx="5379459" cy="2333625"/>
+          <wp:inline distT="0" distB="0" distL="0" distR="0" wp14:anchorId="11D4C4A2" wp14:editId="6E71A7B4">
+            <wp:extent cx="5337543" cy="2162175"/>
             <wp:effectExtent l="0" t="0" r="0" b="0"/>
-            <wp:docPr id="11" name="Imagen 11" descr="Texto&#10;&#10;Descripción generada automáticamente"/>
+            <wp:docPr id="26" name="Imagen 26" descr="Texto&#10;&#10;Descripción generada automáticamente"/>
             <wp:cNvGraphicFramePr>
               <a:graphicFrameLocks xmlns:a="http://schemas.openxmlformats.org/drawingml/2006/main" noChangeAspect="1"/>
             </wp:cNvGraphicFramePr>
@@ -904,7 +1573,7 @@
               <a:graphicData uri="http://schemas.openxmlformats.org/drawingml/2006/picture">
                 <pic:pic xmlns:pic="http://schemas.openxmlformats.org/drawingml/2006/picture">
                   <pic:nvPicPr>
-                    <pic:cNvPr id="11" name="Imagen 11" descr="Texto&#10;&#10;Descripción generada automáticamente"/>
+                    <pic:cNvPr id="26" name="Imagen 26" descr="Texto&#10;&#10;Descripción generada automáticamente"/>
                     <pic:cNvPicPr/>
                   </pic:nvPicPr>
                   <pic:blipFill>
@@ -922,7 +1591,7 @@
                   <pic:spPr>
                     <a:xfrm>
                       <a:off x="0" y="0"/>
-                      <a:ext cx="5434552" cy="2357524"/>
+                      <a:ext cx="5344671" cy="2165063"/>
                     </a:xfrm>
                     <a:prstGeom prst="rect">
                       <a:avLst/>
@@ -938,9 +1607,20 @@
     <w:p>
       <w:pPr>
         <w:pStyle w:val="Descripcin"/>
-      </w:pPr>
-      <w:r>
-        <w:t xml:space="preserve">Código del test </w:t>
+        <w:rPr>
+          <w:noProof/>
+        </w:rPr>
+      </w:pPr>
+      <w:r>
+        <w:t xml:space="preserve">Código </w:t>
+      </w:r>
+      <w:proofErr w:type="gramStart"/>
+      <w:r>
+        <w:t>del test</w:t>
+      </w:r>
+      <w:proofErr w:type="gramEnd"/>
+      <w:r>
+        <w:t xml:space="preserve"> </w:t>
       </w:r>
       <w:fldSimple w:instr=" SEQ Código_del_test \* ARABIC ">
         <w:r>
@@ -953,13 +1633,1360 @@
     </w:p>
     <w:p/>
     <w:p>
+      <w:proofErr w:type="gramStart"/>
+      <w:r>
+        <w:t>El test</w:t>
+      </w:r>
+      <w:proofErr w:type="gramEnd"/>
+      <w:r>
+        <w:t xml:space="preserve"> no fallaba.</w:t>
+      </w:r>
+    </w:p>
+    <w:p>
+      <w:r>
+        <w:br w:type="page"/>
+      </w:r>
+    </w:p>
+    <w:p>
+      <w:pPr>
+        <w:pStyle w:val="Ttulo2"/>
+      </w:pPr>
+      <w:bookmarkStart w:id="4" w:name="_Toc70874485"/>
+      <w:r>
+        <w:lastRenderedPageBreak/>
+        <w:t>Ciclo TDD 4</w:t>
+      </w:r>
+      <w:bookmarkEnd w:id="4"/>
+    </w:p>
+    <w:p>
+      <w:pPr>
+        <w:keepNext/>
+      </w:pPr>
+      <w:r>
+        <w:rPr>
+          <w:noProof/>
+        </w:rPr>
+        <w:drawing>
+          <wp:inline distT="0" distB="0" distL="0" distR="0" wp14:anchorId="442001D2" wp14:editId="5B93642B">
+            <wp:extent cx="5362575" cy="2110034"/>
+            <wp:effectExtent l="0" t="0" r="0" b="5080"/>
+            <wp:docPr id="27" name="Imagen 27" descr="Texto&#10;&#10;Descripción generada automáticamente"/>
+            <wp:cNvGraphicFramePr>
+              <a:graphicFrameLocks xmlns:a="http://schemas.openxmlformats.org/drawingml/2006/main" noChangeAspect="1"/>
+            </wp:cNvGraphicFramePr>
+            <a:graphic xmlns:a="http://schemas.openxmlformats.org/drawingml/2006/main">
+              <a:graphicData uri="http://schemas.openxmlformats.org/drawingml/2006/picture">
+                <pic:pic xmlns:pic="http://schemas.openxmlformats.org/drawingml/2006/picture">
+                  <pic:nvPicPr>
+                    <pic:cNvPr id="27" name="Imagen 27" descr="Texto&#10;&#10;Descripción generada automáticamente"/>
+                    <pic:cNvPicPr/>
+                  </pic:nvPicPr>
+                  <pic:blipFill>
+                    <a:blip r:embed="rId17">
+                      <a:extLst>
+                        <a:ext uri="{28A0092B-C50C-407E-A947-70E740481C1C}">
+                          <a14:useLocalDpi xmlns:a14="http://schemas.microsoft.com/office/drawing/2010/main" val="0"/>
+                        </a:ext>
+                      </a:extLst>
+                    </a:blip>
+                    <a:stretch>
+                      <a:fillRect/>
+                    </a:stretch>
+                  </pic:blipFill>
+                  <pic:spPr>
+                    <a:xfrm>
+                      <a:off x="0" y="0"/>
+                      <a:ext cx="5379564" cy="2116719"/>
+                    </a:xfrm>
+                    <a:prstGeom prst="rect">
+                      <a:avLst/>
+                    </a:prstGeom>
+                  </pic:spPr>
+                </pic:pic>
+              </a:graphicData>
+            </a:graphic>
+          </wp:inline>
+        </w:drawing>
+      </w:r>
+    </w:p>
+    <w:p>
       <w:pPr>
         <w:pStyle w:val="Descripcin"/>
       </w:pPr>
+      <w:r>
+        <w:t xml:space="preserve">Código </w:t>
+      </w:r>
+      <w:proofErr w:type="gramStart"/>
+      <w:r>
+        <w:t>del test</w:t>
+      </w:r>
+      <w:proofErr w:type="gramEnd"/>
+      <w:r>
+        <w:t xml:space="preserve"> </w:t>
+      </w:r>
+      <w:r>
+        <w:fldChar w:fldCharType="begin"/>
+      </w:r>
+      <w:r>
+        <w:instrText xml:space="preserve"> SEQ Código_del_test \* ARABIC </w:instrText>
+      </w:r>
+      <w:r>
+        <w:fldChar w:fldCharType="separate"/>
+      </w:r>
+      <w:r>
+        <w:rPr>
+          <w:noProof/>
+        </w:rPr>
+        <w:t>4</w:t>
+      </w:r>
+      <w:r>
+        <w:rPr>
+          <w:noProof/>
+        </w:rPr>
+        <w:fldChar w:fldCharType="end"/>
+      </w:r>
+    </w:p>
+    <w:p>
+      <w:pPr>
+        <w:keepNext/>
+      </w:pPr>
+      <w:r>
+        <w:rPr>
+          <w:noProof/>
+        </w:rPr>
+        <w:drawing>
+          <wp:inline distT="0" distB="0" distL="0" distR="0" wp14:anchorId="21CDD12E" wp14:editId="1E49490B">
+            <wp:extent cx="5381625" cy="5517869"/>
+            <wp:effectExtent l="0" t="0" r="0" b="6985"/>
+            <wp:docPr id="10" name="Imagen 10" descr="Texto&#10;&#10;Descripción generada automáticamente"/>
+            <wp:cNvGraphicFramePr>
+              <a:graphicFrameLocks xmlns:a="http://schemas.openxmlformats.org/drawingml/2006/main" noChangeAspect="1"/>
+            </wp:cNvGraphicFramePr>
+            <a:graphic xmlns:a="http://schemas.openxmlformats.org/drawingml/2006/main">
+              <a:graphicData uri="http://schemas.openxmlformats.org/drawingml/2006/picture">
+                <pic:pic xmlns:pic="http://schemas.openxmlformats.org/drawingml/2006/picture">
+                  <pic:nvPicPr>
+                    <pic:cNvPr id="10" name="Imagen 10" descr="Texto&#10;&#10;Descripción generada automáticamente"/>
+                    <pic:cNvPicPr/>
+                  </pic:nvPicPr>
+                  <pic:blipFill>
+                    <a:blip r:embed="rId18">
+                      <a:extLst>
+                        <a:ext uri="{28A0092B-C50C-407E-A947-70E740481C1C}">
+                          <a14:useLocalDpi xmlns:a14="http://schemas.microsoft.com/office/drawing/2010/main" val="0"/>
+                        </a:ext>
+                      </a:extLst>
+                    </a:blip>
+                    <a:stretch>
+                      <a:fillRect/>
+                    </a:stretch>
+                  </pic:blipFill>
+                  <pic:spPr>
+                    <a:xfrm>
+                      <a:off x="0" y="0"/>
+                      <a:ext cx="5400411" cy="5537130"/>
+                    </a:xfrm>
+                    <a:prstGeom prst="rect">
+                      <a:avLst/>
+                    </a:prstGeom>
+                  </pic:spPr>
+                </pic:pic>
+              </a:graphicData>
+            </a:graphic>
+          </wp:inline>
+        </w:drawing>
+      </w:r>
+    </w:p>
+    <w:p>
+      <w:pPr>
+        <w:pStyle w:val="Descripcin"/>
+      </w:pPr>
+      <w:r>
+        <w:t>Mensaje de error 4</w:t>
+      </w:r>
+    </w:p>
+    <w:p>
+      <w:pPr>
+        <w:rPr>
+          <w:i/>
+          <w:iCs/>
+          <w:color w:val="44546A" w:themeColor="text2"/>
+          <w:sz w:val="18"/>
+          <w:szCs w:val="18"/>
+        </w:rPr>
+      </w:pPr>
+      <w:r>
+        <w:br w:type="page"/>
+      </w:r>
     </w:p>
     <w:p/>
+    <w:p>
+      <w:pPr>
+        <w:keepNext/>
+      </w:pPr>
+      <w:r>
+        <w:rPr>
+          <w:noProof/>
+        </w:rPr>
+        <w:drawing>
+          <wp:inline distT="0" distB="0" distL="0" distR="0" wp14:anchorId="303DF560" wp14:editId="4B35E1A1">
+            <wp:extent cx="5381625" cy="2781672"/>
+            <wp:effectExtent l="0" t="0" r="0" b="0"/>
+            <wp:docPr id="12" name="Imagen 12" descr="Texto&#10;&#10;Descripción generada automáticamente"/>
+            <wp:cNvGraphicFramePr>
+              <a:graphicFrameLocks xmlns:a="http://schemas.openxmlformats.org/drawingml/2006/main" noChangeAspect="1"/>
+            </wp:cNvGraphicFramePr>
+            <a:graphic xmlns:a="http://schemas.openxmlformats.org/drawingml/2006/main">
+              <a:graphicData uri="http://schemas.openxmlformats.org/drawingml/2006/picture">
+                <pic:pic xmlns:pic="http://schemas.openxmlformats.org/drawingml/2006/picture">
+                  <pic:nvPicPr>
+                    <pic:cNvPr id="12" name="Imagen 12" descr="Texto&#10;&#10;Descripción generada automáticamente"/>
+                    <pic:cNvPicPr/>
+                  </pic:nvPicPr>
+                  <pic:blipFill>
+                    <a:blip r:embed="rId19">
+                      <a:extLst>
+                        <a:ext uri="{28A0092B-C50C-407E-A947-70E740481C1C}">
+                          <a14:useLocalDpi xmlns:a14="http://schemas.microsoft.com/office/drawing/2010/main" val="0"/>
+                        </a:ext>
+                      </a:extLst>
+                    </a:blip>
+                    <a:stretch>
+                      <a:fillRect/>
+                    </a:stretch>
+                  </pic:blipFill>
+                  <pic:spPr>
+                    <a:xfrm>
+                      <a:off x="0" y="0"/>
+                      <a:ext cx="5448672" cy="2816328"/>
+                    </a:xfrm>
+                    <a:prstGeom prst="rect">
+                      <a:avLst/>
+                    </a:prstGeom>
+                  </pic:spPr>
+                </pic:pic>
+              </a:graphicData>
+            </a:graphic>
+          </wp:inline>
+        </w:drawing>
+      </w:r>
+    </w:p>
+    <w:p>
+      <w:pPr>
+        <w:pStyle w:val="Descripcin"/>
+      </w:pPr>
+      <w:r>
+        <w:t xml:space="preserve">Implementación para pasar </w:t>
+      </w:r>
+      <w:proofErr w:type="gramStart"/>
+      <w:r>
+        <w:t>el test</w:t>
+      </w:r>
+      <w:proofErr w:type="gramEnd"/>
+      <w:r>
+        <w:t xml:space="preserve"> 4</w:t>
+      </w:r>
+    </w:p>
+    <w:p>
+      <w:r>
+        <w:br w:type="page"/>
+      </w:r>
+    </w:p>
+    <w:p>
+      <w:pPr>
+        <w:pStyle w:val="Ttulo2"/>
+      </w:pPr>
+      <w:bookmarkStart w:id="5" w:name="_Toc70874486"/>
+      <w:r>
+        <w:lastRenderedPageBreak/>
+        <w:t>Ciclo TDD 5</w:t>
+      </w:r>
+      <w:bookmarkEnd w:id="5"/>
+    </w:p>
+    <w:p>
+      <w:pPr>
+        <w:keepNext/>
+      </w:pPr>
+      <w:r>
+        <w:rPr>
+          <w:noProof/>
+        </w:rPr>
+        <w:drawing>
+          <wp:inline distT="0" distB="0" distL="0" distR="0" wp14:anchorId="145998D2" wp14:editId="083A1391">
+            <wp:extent cx="5356363" cy="2124075"/>
+            <wp:effectExtent l="0" t="0" r="0" b="0"/>
+            <wp:docPr id="28" name="Imagen 28" descr="Texto&#10;&#10;Descripción generada automáticamente"/>
+            <wp:cNvGraphicFramePr>
+              <a:graphicFrameLocks xmlns:a="http://schemas.openxmlformats.org/drawingml/2006/main" noChangeAspect="1"/>
+            </wp:cNvGraphicFramePr>
+            <a:graphic xmlns:a="http://schemas.openxmlformats.org/drawingml/2006/main">
+              <a:graphicData uri="http://schemas.openxmlformats.org/drawingml/2006/picture">
+                <pic:pic xmlns:pic="http://schemas.openxmlformats.org/drawingml/2006/picture">
+                  <pic:nvPicPr>
+                    <pic:cNvPr id="28" name="Imagen 28" descr="Texto&#10;&#10;Descripción generada automáticamente"/>
+                    <pic:cNvPicPr/>
+                  </pic:nvPicPr>
+                  <pic:blipFill>
+                    <a:blip r:embed="rId20">
+                      <a:extLst>
+                        <a:ext uri="{28A0092B-C50C-407E-A947-70E740481C1C}">
+                          <a14:useLocalDpi xmlns:a14="http://schemas.microsoft.com/office/drawing/2010/main" val="0"/>
+                        </a:ext>
+                      </a:extLst>
+                    </a:blip>
+                    <a:stretch>
+                      <a:fillRect/>
+                    </a:stretch>
+                  </pic:blipFill>
+                  <pic:spPr>
+                    <a:xfrm>
+                      <a:off x="0" y="0"/>
+                      <a:ext cx="5362051" cy="2126331"/>
+                    </a:xfrm>
+                    <a:prstGeom prst="rect">
+                      <a:avLst/>
+                    </a:prstGeom>
+                  </pic:spPr>
+                </pic:pic>
+              </a:graphicData>
+            </a:graphic>
+          </wp:inline>
+        </w:drawing>
+      </w:r>
+    </w:p>
+    <w:p>
+      <w:pPr>
+        <w:pStyle w:val="Descripcin"/>
+      </w:pPr>
+      <w:r>
+        <w:t xml:space="preserve">Código </w:t>
+      </w:r>
+      <w:proofErr w:type="gramStart"/>
+      <w:r>
+        <w:t>del test</w:t>
+      </w:r>
+      <w:proofErr w:type="gramEnd"/>
+      <w:r>
+        <w:t xml:space="preserve"> </w:t>
+      </w:r>
+      <w:r>
+        <w:fldChar w:fldCharType="begin"/>
+      </w:r>
+      <w:r>
+        <w:instrText xml:space="preserve"> SEQ Código_del_test \* ARABIC </w:instrText>
+      </w:r>
+      <w:r>
+        <w:fldChar w:fldCharType="separate"/>
+      </w:r>
+      <w:r>
+        <w:rPr>
+          <w:noProof/>
+        </w:rPr>
+        <w:t>5</w:t>
+      </w:r>
+      <w:r>
+        <w:rPr>
+          <w:noProof/>
+        </w:rPr>
+        <w:fldChar w:fldCharType="end"/>
+      </w:r>
+    </w:p>
+    <w:p/>
+    <w:p>
+      <w:proofErr w:type="gramStart"/>
+      <w:r>
+        <w:t>El test</w:t>
+      </w:r>
+      <w:proofErr w:type="gramEnd"/>
+      <w:r>
+        <w:t xml:space="preserve"> no fallaba.</w:t>
+      </w:r>
+    </w:p>
+    <w:p>
+      <w:r>
+        <w:br w:type="page"/>
+      </w:r>
+    </w:p>
+    <w:p>
+      <w:pPr>
+        <w:pStyle w:val="Ttulo2"/>
+      </w:pPr>
+      <w:bookmarkStart w:id="6" w:name="_Toc70874487"/>
+      <w:r>
+        <w:lastRenderedPageBreak/>
+        <w:t>Ciclo TDD 6</w:t>
+      </w:r>
+      <w:bookmarkEnd w:id="6"/>
+    </w:p>
+    <w:p>
+      <w:pPr>
+        <w:keepNext/>
+      </w:pPr>
+      <w:r>
+        <w:rPr>
+          <w:noProof/>
+        </w:rPr>
+        <w:drawing>
+          <wp:inline distT="0" distB="0" distL="0" distR="0" wp14:anchorId="0559F97E" wp14:editId="4687DFBA">
+            <wp:extent cx="5367704" cy="2114550"/>
+            <wp:effectExtent l="0" t="0" r="4445" b="0"/>
+            <wp:docPr id="29" name="Imagen 29" descr="Texto&#10;&#10;Descripción generada automáticamente"/>
+            <wp:cNvGraphicFramePr>
+              <a:graphicFrameLocks xmlns:a="http://schemas.openxmlformats.org/drawingml/2006/main" noChangeAspect="1"/>
+            </wp:cNvGraphicFramePr>
+            <a:graphic xmlns:a="http://schemas.openxmlformats.org/drawingml/2006/main">
+              <a:graphicData uri="http://schemas.openxmlformats.org/drawingml/2006/picture">
+                <pic:pic xmlns:pic="http://schemas.openxmlformats.org/drawingml/2006/picture">
+                  <pic:nvPicPr>
+                    <pic:cNvPr id="29" name="Imagen 29" descr="Texto&#10;&#10;Descripción generada automáticamente"/>
+                    <pic:cNvPicPr/>
+                  </pic:nvPicPr>
+                  <pic:blipFill>
+                    <a:blip r:embed="rId21">
+                      <a:extLst>
+                        <a:ext uri="{28A0092B-C50C-407E-A947-70E740481C1C}">
+                          <a14:useLocalDpi xmlns:a14="http://schemas.microsoft.com/office/drawing/2010/main" val="0"/>
+                        </a:ext>
+                      </a:extLst>
+                    </a:blip>
+                    <a:stretch>
+                      <a:fillRect/>
+                    </a:stretch>
+                  </pic:blipFill>
+                  <pic:spPr>
+                    <a:xfrm>
+                      <a:off x="0" y="0"/>
+                      <a:ext cx="5374269" cy="2117136"/>
+                    </a:xfrm>
+                    <a:prstGeom prst="rect">
+                      <a:avLst/>
+                    </a:prstGeom>
+                  </pic:spPr>
+                </pic:pic>
+              </a:graphicData>
+            </a:graphic>
+          </wp:inline>
+        </w:drawing>
+      </w:r>
+    </w:p>
+    <w:p>
+      <w:pPr>
+        <w:pStyle w:val="Descripcin"/>
+      </w:pPr>
+      <w:r>
+        <w:t xml:space="preserve">Código </w:t>
+      </w:r>
+      <w:proofErr w:type="gramStart"/>
+      <w:r>
+        <w:t>del test</w:t>
+      </w:r>
+      <w:proofErr w:type="gramEnd"/>
+      <w:r>
+        <w:t xml:space="preserve"> </w:t>
+      </w:r>
+      <w:r>
+        <w:fldChar w:fldCharType="begin"/>
+      </w:r>
+      <w:r>
+        <w:instrText xml:space="preserve"> SEQ Código_del_test \* ARABIC </w:instrText>
+      </w:r>
+      <w:r>
+        <w:fldChar w:fldCharType="separate"/>
+      </w:r>
+      <w:r>
+        <w:rPr>
+          <w:noProof/>
+        </w:rPr>
+        <w:t>6</w:t>
+      </w:r>
+      <w:r>
+        <w:rPr>
+          <w:noProof/>
+        </w:rPr>
+        <w:fldChar w:fldCharType="end"/>
+      </w:r>
+    </w:p>
+    <w:p/>
+    <w:p>
+      <w:proofErr w:type="gramStart"/>
+      <w:r>
+        <w:t>El test</w:t>
+      </w:r>
+      <w:proofErr w:type="gramEnd"/>
+      <w:r>
+        <w:t xml:space="preserve"> no fallaba.</w:t>
+      </w:r>
+    </w:p>
+    <w:p>
+      <w:r>
+        <w:br w:type="page"/>
+      </w:r>
+    </w:p>
+    <w:p>
+      <w:pPr>
+        <w:pStyle w:val="Ttulo2"/>
+      </w:pPr>
+      <w:bookmarkStart w:id="7" w:name="_Toc70874488"/>
+      <w:r>
+        <w:lastRenderedPageBreak/>
+        <w:t>Ciclo TDD 7</w:t>
+      </w:r>
+      <w:bookmarkEnd w:id="7"/>
+    </w:p>
+    <w:p>
+      <w:pPr>
+        <w:keepNext/>
+      </w:pPr>
+      <w:r>
+        <w:rPr>
+          <w:noProof/>
+        </w:rPr>
+        <w:drawing>
+          <wp:inline distT="0" distB="0" distL="0" distR="0" wp14:anchorId="760E8209" wp14:editId="3388FDD8">
+            <wp:extent cx="5400040" cy="1869440"/>
+            <wp:effectExtent l="0" t="0" r="0" b="0"/>
+            <wp:docPr id="30" name="Imagen 30" descr="Texto&#10;&#10;Descripción generada automáticamente"/>
+            <wp:cNvGraphicFramePr>
+              <a:graphicFrameLocks xmlns:a="http://schemas.openxmlformats.org/drawingml/2006/main" noChangeAspect="1"/>
+            </wp:cNvGraphicFramePr>
+            <a:graphic xmlns:a="http://schemas.openxmlformats.org/drawingml/2006/main">
+              <a:graphicData uri="http://schemas.openxmlformats.org/drawingml/2006/picture">
+                <pic:pic xmlns:pic="http://schemas.openxmlformats.org/drawingml/2006/picture">
+                  <pic:nvPicPr>
+                    <pic:cNvPr id="30" name="Imagen 30" descr="Texto&#10;&#10;Descripción generada automáticamente"/>
+                    <pic:cNvPicPr/>
+                  </pic:nvPicPr>
+                  <pic:blipFill>
+                    <a:blip r:embed="rId22">
+                      <a:extLst>
+                        <a:ext uri="{28A0092B-C50C-407E-A947-70E740481C1C}">
+                          <a14:useLocalDpi xmlns:a14="http://schemas.microsoft.com/office/drawing/2010/main" val="0"/>
+                        </a:ext>
+                      </a:extLst>
+                    </a:blip>
+                    <a:stretch>
+                      <a:fillRect/>
+                    </a:stretch>
+                  </pic:blipFill>
+                  <pic:spPr>
+                    <a:xfrm>
+                      <a:off x="0" y="0"/>
+                      <a:ext cx="5400040" cy="1869440"/>
+                    </a:xfrm>
+                    <a:prstGeom prst="rect">
+                      <a:avLst/>
+                    </a:prstGeom>
+                  </pic:spPr>
+                </pic:pic>
+              </a:graphicData>
+            </a:graphic>
+          </wp:inline>
+        </w:drawing>
+      </w:r>
+    </w:p>
+    <w:p>
+      <w:pPr>
+        <w:pStyle w:val="Descripcin"/>
+      </w:pPr>
+      <w:r>
+        <w:t xml:space="preserve">Código </w:t>
+      </w:r>
+      <w:proofErr w:type="gramStart"/>
+      <w:r>
+        <w:t>del test</w:t>
+      </w:r>
+      <w:proofErr w:type="gramEnd"/>
+      <w:r>
+        <w:t xml:space="preserve"> </w:t>
+      </w:r>
+      <w:r>
+        <w:fldChar w:fldCharType="begin"/>
+      </w:r>
+      <w:r>
+        <w:instrText xml:space="preserve"> SEQ Código_del_test \* ARABIC </w:instrText>
+      </w:r>
+      <w:r>
+        <w:fldChar w:fldCharType="separate"/>
+      </w:r>
+      <w:r>
+        <w:rPr>
+          <w:noProof/>
+        </w:rPr>
+        <w:t>7</w:t>
+      </w:r>
+      <w:r>
+        <w:rPr>
+          <w:noProof/>
+        </w:rPr>
+        <w:fldChar w:fldCharType="end"/>
+      </w:r>
+    </w:p>
+    <w:p>
+      <w:pPr>
+        <w:keepNext/>
+      </w:pPr>
+      <w:r>
+        <w:rPr>
+          <w:noProof/>
+        </w:rPr>
+        <w:drawing>
+          <wp:inline distT="0" distB="0" distL="0" distR="0" wp14:anchorId="2984EBA1" wp14:editId="7CFD726F">
+            <wp:extent cx="5381625" cy="4427192"/>
+            <wp:effectExtent l="0" t="0" r="0" b="0"/>
+            <wp:docPr id="16" name="Imagen 16" descr="Texto&#10;&#10;Descripción generada automáticamente"/>
+            <wp:cNvGraphicFramePr>
+              <a:graphicFrameLocks xmlns:a="http://schemas.openxmlformats.org/drawingml/2006/main" noChangeAspect="1"/>
+            </wp:cNvGraphicFramePr>
+            <a:graphic xmlns:a="http://schemas.openxmlformats.org/drawingml/2006/main">
+              <a:graphicData uri="http://schemas.openxmlformats.org/drawingml/2006/picture">
+                <pic:pic xmlns:pic="http://schemas.openxmlformats.org/drawingml/2006/picture">
+                  <pic:nvPicPr>
+                    <pic:cNvPr id="16" name="Imagen 16" descr="Texto&#10;&#10;Descripción generada automáticamente"/>
+                    <pic:cNvPicPr/>
+                  </pic:nvPicPr>
+                  <pic:blipFill>
+                    <a:blip r:embed="rId23">
+                      <a:extLst>
+                        <a:ext uri="{28A0092B-C50C-407E-A947-70E740481C1C}">
+                          <a14:useLocalDpi xmlns:a14="http://schemas.microsoft.com/office/drawing/2010/main" val="0"/>
+                        </a:ext>
+                      </a:extLst>
+                    </a:blip>
+                    <a:stretch>
+                      <a:fillRect/>
+                    </a:stretch>
+                  </pic:blipFill>
+                  <pic:spPr>
+                    <a:xfrm>
+                      <a:off x="0" y="0"/>
+                      <a:ext cx="5410071" cy="4450593"/>
+                    </a:xfrm>
+                    <a:prstGeom prst="rect">
+                      <a:avLst/>
+                    </a:prstGeom>
+                  </pic:spPr>
+                </pic:pic>
+              </a:graphicData>
+            </a:graphic>
+          </wp:inline>
+        </w:drawing>
+      </w:r>
+    </w:p>
+    <w:p>
+      <w:pPr>
+        <w:pStyle w:val="Descripcin"/>
+      </w:pPr>
+      <w:r>
+        <w:t>Mensaje de error 7</w:t>
+      </w:r>
+    </w:p>
+    <w:p>
+      <w:r>
+        <w:br w:type="page"/>
+      </w:r>
+    </w:p>
+    <w:p/>
+    <w:p>
+      <w:pPr>
+        <w:keepNext/>
+      </w:pPr>
+      <w:r>
+        <w:rPr>
+          <w:noProof/>
+        </w:rPr>
+        <w:drawing>
+          <wp:inline distT="0" distB="0" distL="0" distR="0" wp14:anchorId="3BFD3FFF" wp14:editId="150D03AF">
+            <wp:extent cx="5372100" cy="3681388"/>
+            <wp:effectExtent l="0" t="0" r="0" b="0"/>
+            <wp:docPr id="17" name="Imagen 17" descr="Texto&#10;&#10;Descripción generada automáticamente"/>
+            <wp:cNvGraphicFramePr>
+              <a:graphicFrameLocks xmlns:a="http://schemas.openxmlformats.org/drawingml/2006/main" noChangeAspect="1"/>
+            </wp:cNvGraphicFramePr>
+            <a:graphic xmlns:a="http://schemas.openxmlformats.org/drawingml/2006/main">
+              <a:graphicData uri="http://schemas.openxmlformats.org/drawingml/2006/picture">
+                <pic:pic xmlns:pic="http://schemas.openxmlformats.org/drawingml/2006/picture">
+                  <pic:nvPicPr>
+                    <pic:cNvPr id="17" name="Imagen 17" descr="Texto&#10;&#10;Descripción generada automáticamente"/>
+                    <pic:cNvPicPr/>
+                  </pic:nvPicPr>
+                  <pic:blipFill>
+                    <a:blip r:embed="rId24">
+                      <a:extLst>
+                        <a:ext uri="{28A0092B-C50C-407E-A947-70E740481C1C}">
+                          <a14:useLocalDpi xmlns:a14="http://schemas.microsoft.com/office/drawing/2010/main" val="0"/>
+                        </a:ext>
+                      </a:extLst>
+                    </a:blip>
+                    <a:stretch>
+                      <a:fillRect/>
+                    </a:stretch>
+                  </pic:blipFill>
+                  <pic:spPr>
+                    <a:xfrm>
+                      <a:off x="0" y="0"/>
+                      <a:ext cx="5401036" cy="3701218"/>
+                    </a:xfrm>
+                    <a:prstGeom prst="rect">
+                      <a:avLst/>
+                    </a:prstGeom>
+                  </pic:spPr>
+                </pic:pic>
+              </a:graphicData>
+            </a:graphic>
+          </wp:inline>
+        </w:drawing>
+      </w:r>
+    </w:p>
+    <w:p>
+      <w:pPr>
+        <w:pStyle w:val="Descripcin"/>
+      </w:pPr>
+      <w:r>
+        <w:t xml:space="preserve">Implementación para pasar </w:t>
+      </w:r>
+      <w:proofErr w:type="gramStart"/>
+      <w:r>
+        <w:t>el test</w:t>
+      </w:r>
+      <w:proofErr w:type="gramEnd"/>
+      <w:r>
+        <w:t xml:space="preserve"> 7</w:t>
+      </w:r>
+    </w:p>
+    <w:p>
+      <w:pPr>
+        <w:keepNext/>
+      </w:pPr>
+      <w:r>
+        <w:rPr>
+          <w:noProof/>
+        </w:rPr>
+        <w:lastRenderedPageBreak/>
+        <w:drawing>
+          <wp:inline distT="0" distB="0" distL="0" distR="0" wp14:anchorId="2CE7C034" wp14:editId="2BDFDE44">
+            <wp:extent cx="5381625" cy="5615186"/>
+            <wp:effectExtent l="0" t="0" r="0" b="5080"/>
+            <wp:docPr id="18" name="Imagen 18" descr="Texto&#10;&#10;Descripción generada automáticamente"/>
+            <wp:cNvGraphicFramePr>
+              <a:graphicFrameLocks xmlns:a="http://schemas.openxmlformats.org/drawingml/2006/main" noChangeAspect="1"/>
+            </wp:cNvGraphicFramePr>
+            <a:graphic xmlns:a="http://schemas.openxmlformats.org/drawingml/2006/main">
+              <a:graphicData uri="http://schemas.openxmlformats.org/drawingml/2006/picture">
+                <pic:pic xmlns:pic="http://schemas.openxmlformats.org/drawingml/2006/picture">
+                  <pic:nvPicPr>
+                    <pic:cNvPr id="18" name="Imagen 18" descr="Texto&#10;&#10;Descripción generada automáticamente"/>
+                    <pic:cNvPicPr/>
+                  </pic:nvPicPr>
+                  <pic:blipFill>
+                    <a:blip r:embed="rId25">
+                      <a:extLst>
+                        <a:ext uri="{28A0092B-C50C-407E-A947-70E740481C1C}">
+                          <a14:useLocalDpi xmlns:a14="http://schemas.microsoft.com/office/drawing/2010/main" val="0"/>
+                        </a:ext>
+                      </a:extLst>
+                    </a:blip>
+                    <a:stretch>
+                      <a:fillRect/>
+                    </a:stretch>
+                  </pic:blipFill>
+                  <pic:spPr>
+                    <a:xfrm>
+                      <a:off x="0" y="0"/>
+                      <a:ext cx="5385978" cy="5619728"/>
+                    </a:xfrm>
+                    <a:prstGeom prst="rect">
+                      <a:avLst/>
+                    </a:prstGeom>
+                  </pic:spPr>
+                </pic:pic>
+              </a:graphicData>
+            </a:graphic>
+          </wp:inline>
+        </w:drawing>
+      </w:r>
+    </w:p>
+    <w:p>
+      <w:pPr>
+        <w:pStyle w:val="Descripcin"/>
+      </w:pPr>
+      <w:r>
+        <w:t>Método refactorizado 7</w:t>
+      </w:r>
+    </w:p>
+    <w:p>
+      <w:pPr>
+        <w:pStyle w:val="Descripcin"/>
+      </w:pPr>
+    </w:p>
+    <w:p>
+      <w:r>
+        <w:br w:type="page"/>
+      </w:r>
+    </w:p>
+    <w:p>
+      <w:pPr>
+        <w:pStyle w:val="Ttulo2"/>
+      </w:pPr>
+      <w:bookmarkStart w:id="8" w:name="_Toc70874489"/>
+      <w:r>
+        <w:lastRenderedPageBreak/>
+        <w:t>Ciclo TDD 8</w:t>
+      </w:r>
+      <w:bookmarkEnd w:id="8"/>
+    </w:p>
+    <w:p>
+      <w:pPr>
+        <w:keepNext/>
+      </w:pPr>
+      <w:r>
+        <w:rPr>
+          <w:noProof/>
+        </w:rPr>
+        <w:drawing>
+          <wp:inline distT="0" distB="0" distL="0" distR="0" wp14:anchorId="05945130" wp14:editId="656F40A0">
+            <wp:extent cx="5400040" cy="2094501"/>
+            <wp:effectExtent l="0" t="0" r="0" b="1270"/>
+            <wp:docPr id="31" name="Imagen 31" descr="Texto&#10;&#10;Descripción generada automáticamente"/>
+            <wp:cNvGraphicFramePr>
+              <a:graphicFrameLocks xmlns:a="http://schemas.openxmlformats.org/drawingml/2006/main" noChangeAspect="1"/>
+            </wp:cNvGraphicFramePr>
+            <a:graphic xmlns:a="http://schemas.openxmlformats.org/drawingml/2006/main">
+              <a:graphicData uri="http://schemas.openxmlformats.org/drawingml/2006/picture">
+                <pic:pic xmlns:pic="http://schemas.openxmlformats.org/drawingml/2006/picture">
+                  <pic:nvPicPr>
+                    <pic:cNvPr id="31" name="Imagen 31" descr="Texto&#10;&#10;Descripción generada automáticamente"/>
+                    <pic:cNvPicPr/>
+                  </pic:nvPicPr>
+                  <pic:blipFill>
+                    <a:blip r:embed="rId26">
+                      <a:extLst>
+                        <a:ext uri="{28A0092B-C50C-407E-A947-70E740481C1C}">
+                          <a14:useLocalDpi xmlns:a14="http://schemas.microsoft.com/office/drawing/2010/main" val="0"/>
+                        </a:ext>
+                      </a:extLst>
+                    </a:blip>
+                    <a:stretch>
+                      <a:fillRect/>
+                    </a:stretch>
+                  </pic:blipFill>
+                  <pic:spPr>
+                    <a:xfrm>
+                      <a:off x="0" y="0"/>
+                      <a:ext cx="5410746" cy="2098654"/>
+                    </a:xfrm>
+                    <a:prstGeom prst="rect">
+                      <a:avLst/>
+                    </a:prstGeom>
+                  </pic:spPr>
+                </pic:pic>
+              </a:graphicData>
+            </a:graphic>
+          </wp:inline>
+        </w:drawing>
+      </w:r>
+    </w:p>
+    <w:p>
+      <w:pPr>
+        <w:pStyle w:val="Descripcin"/>
+      </w:pPr>
+      <w:r>
+        <w:t xml:space="preserve">Código </w:t>
+      </w:r>
+      <w:proofErr w:type="gramStart"/>
+      <w:r>
+        <w:t>del test</w:t>
+      </w:r>
+      <w:proofErr w:type="gramEnd"/>
+      <w:r>
+        <w:t xml:space="preserve"> </w:t>
+      </w:r>
+      <w:fldSimple w:instr=" SEQ Código_del_test \* ARABIC ">
+        <w:r>
+          <w:rPr>
+            <w:noProof/>
+          </w:rPr>
+          <w:t>8</w:t>
+        </w:r>
+      </w:fldSimple>
+    </w:p>
+    <w:p/>
+    <w:p>
+      <w:pPr>
+        <w:keepNext/>
+      </w:pPr>
+      <w:r>
+        <w:rPr>
+          <w:noProof/>
+        </w:rPr>
+        <w:drawing>
+          <wp:inline distT="0" distB="0" distL="0" distR="0" wp14:anchorId="60215718" wp14:editId="2088F0B3">
+            <wp:extent cx="5400040" cy="3329305"/>
+            <wp:effectExtent l="0" t="0" r="0" b="4445"/>
+            <wp:docPr id="3" name="Imagen 3" descr="Texto&#10;&#10;Descripción generada automáticamente"/>
+            <wp:cNvGraphicFramePr>
+              <a:graphicFrameLocks xmlns:a="http://schemas.openxmlformats.org/drawingml/2006/main" noChangeAspect="1"/>
+            </wp:cNvGraphicFramePr>
+            <a:graphic xmlns:a="http://schemas.openxmlformats.org/drawingml/2006/main">
+              <a:graphicData uri="http://schemas.openxmlformats.org/drawingml/2006/picture">
+                <pic:pic xmlns:pic="http://schemas.openxmlformats.org/drawingml/2006/picture">
+                  <pic:nvPicPr>
+                    <pic:cNvPr id="3" name="Imagen 3" descr="Texto&#10;&#10;Descripción generada automáticamente"/>
+                    <pic:cNvPicPr/>
+                  </pic:nvPicPr>
+                  <pic:blipFill>
+                    <a:blip r:embed="rId27">
+                      <a:extLst>
+                        <a:ext uri="{28A0092B-C50C-407E-A947-70E740481C1C}">
+                          <a14:useLocalDpi xmlns:a14="http://schemas.microsoft.com/office/drawing/2010/main" val="0"/>
+                        </a:ext>
+                      </a:extLst>
+                    </a:blip>
+                    <a:stretch>
+                      <a:fillRect/>
+                    </a:stretch>
+                  </pic:blipFill>
+                  <pic:spPr>
+                    <a:xfrm>
+                      <a:off x="0" y="0"/>
+                      <a:ext cx="5400040" cy="3329305"/>
+                    </a:xfrm>
+                    <a:prstGeom prst="rect">
+                      <a:avLst/>
+                    </a:prstGeom>
+                  </pic:spPr>
+                </pic:pic>
+              </a:graphicData>
+            </a:graphic>
+          </wp:inline>
+        </w:drawing>
+      </w:r>
+    </w:p>
+    <w:p>
+      <w:pPr>
+        <w:pStyle w:val="Descripcin"/>
+      </w:pPr>
+      <w:r>
+        <w:t xml:space="preserve">Mensaje de error </w:t>
+      </w:r>
+      <w:r>
+        <w:t>8</w:t>
+      </w:r>
+    </w:p>
+    <w:p>
+      <w:r>
+        <w:br w:type="page"/>
+      </w:r>
+    </w:p>
+    <w:p/>
+    <w:p>
+      <w:pPr>
+        <w:keepNext/>
+      </w:pPr>
+      <w:r>
+        <w:rPr>
+          <w:noProof/>
+        </w:rPr>
+        <w:drawing>
+          <wp:inline distT="0" distB="0" distL="0" distR="0" wp14:anchorId="267C615C" wp14:editId="51B8C3EA">
+            <wp:extent cx="5362575" cy="5705475"/>
+            <wp:effectExtent l="0" t="0" r="9525" b="9525"/>
+            <wp:docPr id="21" name="Imagen 21" descr="Texto&#10;&#10;Descripción generada automáticamente"/>
+            <wp:cNvGraphicFramePr>
+              <a:graphicFrameLocks xmlns:a="http://schemas.openxmlformats.org/drawingml/2006/main" noChangeAspect="1"/>
+            </wp:cNvGraphicFramePr>
+            <a:graphic xmlns:a="http://schemas.openxmlformats.org/drawingml/2006/main">
+              <a:graphicData uri="http://schemas.openxmlformats.org/drawingml/2006/picture">
+                <pic:pic xmlns:pic="http://schemas.openxmlformats.org/drawingml/2006/picture">
+                  <pic:nvPicPr>
+                    <pic:cNvPr id="21" name="Imagen 21" descr="Texto&#10;&#10;Descripción generada automáticamente"/>
+                    <pic:cNvPicPr/>
+                  </pic:nvPicPr>
+                  <pic:blipFill>
+                    <a:blip r:embed="rId28">
+                      <a:extLst>
+                        <a:ext uri="{28A0092B-C50C-407E-A947-70E740481C1C}">
+                          <a14:useLocalDpi xmlns:a14="http://schemas.microsoft.com/office/drawing/2010/main" val="0"/>
+                        </a:ext>
+                      </a:extLst>
+                    </a:blip>
+                    <a:stretch>
+                      <a:fillRect/>
+                    </a:stretch>
+                  </pic:blipFill>
+                  <pic:spPr>
+                    <a:xfrm>
+                      <a:off x="0" y="0"/>
+                      <a:ext cx="5362575" cy="5705475"/>
+                    </a:xfrm>
+                    <a:prstGeom prst="rect">
+                      <a:avLst/>
+                    </a:prstGeom>
+                  </pic:spPr>
+                </pic:pic>
+              </a:graphicData>
+            </a:graphic>
+          </wp:inline>
+        </w:drawing>
+      </w:r>
+    </w:p>
+    <w:p>
+      <w:pPr>
+        <w:pStyle w:val="Descripcin"/>
+      </w:pPr>
+      <w:r>
+        <w:t xml:space="preserve">Implementación para pasar </w:t>
+      </w:r>
+      <w:proofErr w:type="gramStart"/>
+      <w:r>
+        <w:t>el test</w:t>
+      </w:r>
+      <w:proofErr w:type="gramEnd"/>
+      <w:r>
+        <w:t xml:space="preserve"> 8</w:t>
+      </w:r>
+    </w:p>
+    <w:p>
+      <w:r>
+        <w:t xml:space="preserve">Aquí tuvimos problemas con los espacios hasta que nos dimos cuenta que al hacer el Split tenía que ser </w:t>
+      </w:r>
+      <w:proofErr w:type="spellStart"/>
+      <w:proofErr w:type="gramStart"/>
+      <w:r>
+        <w:t>text.split</w:t>
+      </w:r>
+      <w:proofErr w:type="spellEnd"/>
+      <w:proofErr w:type="gramEnd"/>
+      <w:r>
+        <w:t>(“ +”); para que no incluyera los espacios de más cuando separaba las palabras.</w:t>
+      </w:r>
+    </w:p>
+    <w:p>
+      <w:r>
+        <w:br w:type="page"/>
+      </w:r>
+    </w:p>
+    <w:p>
+      <w:pPr>
+        <w:pStyle w:val="Ttulo2"/>
+      </w:pPr>
+      <w:bookmarkStart w:id="9" w:name="_Toc70874490"/>
+      <w:r>
+        <w:lastRenderedPageBreak/>
+        <w:t>Ciclo TDD 9</w:t>
+      </w:r>
+      <w:bookmarkEnd w:id="9"/>
+    </w:p>
+    <w:p>
+      <w:pPr>
+        <w:keepNext/>
+      </w:pPr>
+      <w:r>
+        <w:rPr>
+          <w:noProof/>
+        </w:rPr>
+        <w:drawing>
+          <wp:inline distT="0" distB="0" distL="0" distR="0" wp14:anchorId="1F9E42B5" wp14:editId="0BC58C8D">
+            <wp:extent cx="5362575" cy="2104171"/>
+            <wp:effectExtent l="0" t="0" r="0" b="0"/>
+            <wp:docPr id="22" name="Imagen 22" descr="Texto&#10;&#10;Descripción generada automáticamente"/>
+            <wp:cNvGraphicFramePr>
+              <a:graphicFrameLocks xmlns:a="http://schemas.openxmlformats.org/drawingml/2006/main" noChangeAspect="1"/>
+            </wp:cNvGraphicFramePr>
+            <a:graphic xmlns:a="http://schemas.openxmlformats.org/drawingml/2006/main">
+              <a:graphicData uri="http://schemas.openxmlformats.org/drawingml/2006/picture">
+                <pic:pic xmlns:pic="http://schemas.openxmlformats.org/drawingml/2006/picture">
+                  <pic:nvPicPr>
+                    <pic:cNvPr id="22" name="Imagen 22" descr="Texto&#10;&#10;Descripción generada automáticamente"/>
+                    <pic:cNvPicPr/>
+                  </pic:nvPicPr>
+                  <pic:blipFill>
+                    <a:blip r:embed="rId29">
+                      <a:extLst>
+                        <a:ext uri="{28A0092B-C50C-407E-A947-70E740481C1C}">
+                          <a14:useLocalDpi xmlns:a14="http://schemas.microsoft.com/office/drawing/2010/main" val="0"/>
+                        </a:ext>
+                      </a:extLst>
+                    </a:blip>
+                    <a:stretch>
+                      <a:fillRect/>
+                    </a:stretch>
+                  </pic:blipFill>
+                  <pic:spPr>
+                    <a:xfrm>
+                      <a:off x="0" y="0"/>
+                      <a:ext cx="5378450" cy="2110400"/>
+                    </a:xfrm>
+                    <a:prstGeom prst="rect">
+                      <a:avLst/>
+                    </a:prstGeom>
+                  </pic:spPr>
+                </pic:pic>
+              </a:graphicData>
+            </a:graphic>
+          </wp:inline>
+        </w:drawing>
+      </w:r>
+    </w:p>
+    <w:p>
+      <w:pPr>
+        <w:pStyle w:val="Descripcin"/>
+      </w:pPr>
+      <w:r>
+        <w:t xml:space="preserve">Código </w:t>
+      </w:r>
+      <w:proofErr w:type="gramStart"/>
+      <w:r>
+        <w:t>del test</w:t>
+      </w:r>
+      <w:proofErr w:type="gramEnd"/>
+      <w:r>
+        <w:t xml:space="preserve"> </w:t>
+      </w:r>
+      <w:fldSimple w:instr=" SEQ Código_del_test \* ARABIC ">
+        <w:r>
+          <w:rPr>
+            <w:noProof/>
+          </w:rPr>
+          <w:t>9</w:t>
+        </w:r>
+      </w:fldSimple>
+    </w:p>
+    <w:p/>
+    <w:p>
+      <w:proofErr w:type="gramStart"/>
+      <w:r>
+        <w:t>El test</w:t>
+      </w:r>
+      <w:proofErr w:type="gramEnd"/>
+      <w:r>
+        <w:t xml:space="preserve"> no fallaba.</w:t>
+      </w:r>
+    </w:p>
+    <w:p>
+      <w:r>
+        <w:br w:type="page"/>
+      </w:r>
+    </w:p>
+    <w:p>
+      <w:pPr>
+        <w:pStyle w:val="Ttulo2"/>
+      </w:pPr>
+      <w:bookmarkStart w:id="10" w:name="_Toc70874491"/>
+      <w:r>
+        <w:lastRenderedPageBreak/>
+        <w:t>Ciclo TDD 10</w:t>
+      </w:r>
+      <w:bookmarkEnd w:id="10"/>
+    </w:p>
+    <w:p>
+      <w:pPr>
+        <w:keepNext/>
+      </w:pPr>
+      <w:r>
+        <w:rPr>
+          <w:noProof/>
+        </w:rPr>
+        <w:drawing>
+          <wp:inline distT="0" distB="0" distL="0" distR="0" wp14:anchorId="68F8FB21" wp14:editId="595B7B2E">
+            <wp:extent cx="5339343" cy="2238375"/>
+            <wp:effectExtent l="0" t="0" r="0" b="0"/>
+            <wp:docPr id="23" name="Imagen 23" descr="Texto&#10;&#10;Descripción generada automáticamente"/>
+            <wp:cNvGraphicFramePr>
+              <a:graphicFrameLocks xmlns:a="http://schemas.openxmlformats.org/drawingml/2006/main" noChangeAspect="1"/>
+            </wp:cNvGraphicFramePr>
+            <a:graphic xmlns:a="http://schemas.openxmlformats.org/drawingml/2006/main">
+              <a:graphicData uri="http://schemas.openxmlformats.org/drawingml/2006/picture">
+                <pic:pic xmlns:pic="http://schemas.openxmlformats.org/drawingml/2006/picture">
+                  <pic:nvPicPr>
+                    <pic:cNvPr id="23" name="Imagen 23" descr="Texto&#10;&#10;Descripción generada automáticamente"/>
+                    <pic:cNvPicPr/>
+                  </pic:nvPicPr>
+                  <pic:blipFill>
+                    <a:blip r:embed="rId30">
+                      <a:extLst>
+                        <a:ext uri="{28A0092B-C50C-407E-A947-70E740481C1C}">
+                          <a14:useLocalDpi xmlns:a14="http://schemas.microsoft.com/office/drawing/2010/main" val="0"/>
+                        </a:ext>
+                      </a:extLst>
+                    </a:blip>
+                    <a:stretch>
+                      <a:fillRect/>
+                    </a:stretch>
+                  </pic:blipFill>
+                  <pic:spPr>
+                    <a:xfrm>
+                      <a:off x="0" y="0"/>
+                      <a:ext cx="5351395" cy="2243427"/>
+                    </a:xfrm>
+                    <a:prstGeom prst="rect">
+                      <a:avLst/>
+                    </a:prstGeom>
+                  </pic:spPr>
+                </pic:pic>
+              </a:graphicData>
+            </a:graphic>
+          </wp:inline>
+        </w:drawing>
+      </w:r>
+    </w:p>
+    <w:p>
+      <w:pPr>
+        <w:pStyle w:val="Descripcin"/>
+      </w:pPr>
+      <w:r>
+        <w:t xml:space="preserve">Código </w:t>
+      </w:r>
+      <w:proofErr w:type="gramStart"/>
+      <w:r>
+        <w:t>del test</w:t>
+      </w:r>
+      <w:proofErr w:type="gramEnd"/>
+      <w:r>
+        <w:t xml:space="preserve"> </w:t>
+      </w:r>
+      <w:fldSimple w:instr=" SEQ Código_del_test \* ARABIC ">
+        <w:r>
+          <w:rPr>
+            <w:noProof/>
+          </w:rPr>
+          <w:t>10</w:t>
+        </w:r>
+      </w:fldSimple>
+    </w:p>
+    <w:p>
+      <w:pPr>
+        <w:keepNext/>
+      </w:pPr>
+      <w:r>
+        <w:rPr>
+          <w:noProof/>
+        </w:rPr>
+        <w:drawing>
+          <wp:inline distT="0" distB="0" distL="0" distR="0" wp14:anchorId="4088EB85" wp14:editId="21FEA765">
+            <wp:extent cx="5324475" cy="4000500"/>
+            <wp:effectExtent l="0" t="0" r="9525" b="0"/>
+            <wp:docPr id="32" name="Imagen 32" descr="Texto&#10;&#10;Descripción generada automáticamente"/>
+            <wp:cNvGraphicFramePr>
+              <a:graphicFrameLocks xmlns:a="http://schemas.openxmlformats.org/drawingml/2006/main" noChangeAspect="1"/>
+            </wp:cNvGraphicFramePr>
+            <a:graphic xmlns:a="http://schemas.openxmlformats.org/drawingml/2006/main">
+              <a:graphicData uri="http://schemas.openxmlformats.org/drawingml/2006/picture">
+                <pic:pic xmlns:pic="http://schemas.openxmlformats.org/drawingml/2006/picture">
+                  <pic:nvPicPr>
+                    <pic:cNvPr id="32" name="Imagen 32" descr="Texto&#10;&#10;Descripción generada automáticamente"/>
+                    <pic:cNvPicPr/>
+                  </pic:nvPicPr>
+                  <pic:blipFill>
+                    <a:blip r:embed="rId31">
+                      <a:extLst>
+                        <a:ext uri="{28A0092B-C50C-407E-A947-70E740481C1C}">
+                          <a14:useLocalDpi xmlns:a14="http://schemas.microsoft.com/office/drawing/2010/main" val="0"/>
+                        </a:ext>
+                      </a:extLst>
+                    </a:blip>
+                    <a:stretch>
+                      <a:fillRect/>
+                    </a:stretch>
+                  </pic:blipFill>
+                  <pic:spPr>
+                    <a:xfrm>
+                      <a:off x="0" y="0"/>
+                      <a:ext cx="5324475" cy="4000500"/>
+                    </a:xfrm>
+                    <a:prstGeom prst="rect">
+                      <a:avLst/>
+                    </a:prstGeom>
+                  </pic:spPr>
+                </pic:pic>
+              </a:graphicData>
+            </a:graphic>
+          </wp:inline>
+        </w:drawing>
+      </w:r>
+    </w:p>
+    <w:p>
+      <w:pPr>
+        <w:pStyle w:val="Descripcin"/>
+      </w:pPr>
+      <w:r>
+        <w:t>Mensaje de error 10</w:t>
+      </w:r>
+    </w:p>
+    <w:p>
+      <w:r>
+        <w:br w:type="page"/>
+      </w:r>
+    </w:p>
+    <w:p/>
+    <w:p>
+      <w:pPr>
+        <w:keepNext/>
+      </w:pPr>
+      <w:r>
+        <w:rPr>
+          <w:noProof/>
+        </w:rPr>
+        <w:drawing>
+          <wp:inline distT="0" distB="0" distL="0" distR="0" wp14:anchorId="743B37E1" wp14:editId="5C51057A">
+            <wp:extent cx="5372100" cy="6410325"/>
+            <wp:effectExtent l="0" t="0" r="0" b="9525"/>
+            <wp:docPr id="34" name="Imagen 34" descr="Texto&#10;&#10;Descripción generada automáticamente"/>
+            <wp:cNvGraphicFramePr>
+              <a:graphicFrameLocks xmlns:a="http://schemas.openxmlformats.org/drawingml/2006/main" noChangeAspect="1"/>
+            </wp:cNvGraphicFramePr>
+            <a:graphic xmlns:a="http://schemas.openxmlformats.org/drawingml/2006/main">
+              <a:graphicData uri="http://schemas.openxmlformats.org/drawingml/2006/picture">
+                <pic:pic xmlns:pic="http://schemas.openxmlformats.org/drawingml/2006/picture">
+                  <pic:nvPicPr>
+                    <pic:cNvPr id="34" name="Imagen 34" descr="Texto&#10;&#10;Descripción generada automáticamente"/>
+                    <pic:cNvPicPr/>
+                  </pic:nvPicPr>
+                  <pic:blipFill>
+                    <a:blip r:embed="rId32">
+                      <a:extLst>
+                        <a:ext uri="{28A0092B-C50C-407E-A947-70E740481C1C}">
+                          <a14:useLocalDpi xmlns:a14="http://schemas.microsoft.com/office/drawing/2010/main" val="0"/>
+                        </a:ext>
+                      </a:extLst>
+                    </a:blip>
+                    <a:stretch>
+                      <a:fillRect/>
+                    </a:stretch>
+                  </pic:blipFill>
+                  <pic:spPr>
+                    <a:xfrm>
+                      <a:off x="0" y="0"/>
+                      <a:ext cx="5372100" cy="6410325"/>
+                    </a:xfrm>
+                    <a:prstGeom prst="rect">
+                      <a:avLst/>
+                    </a:prstGeom>
+                  </pic:spPr>
+                </pic:pic>
+              </a:graphicData>
+            </a:graphic>
+          </wp:inline>
+        </w:drawing>
+      </w:r>
+    </w:p>
+    <w:p>
+      <w:pPr>
+        <w:pStyle w:val="Descripcin"/>
+      </w:pPr>
+      <w:r>
+        <w:t xml:space="preserve">Implementación para pasar </w:t>
+      </w:r>
+      <w:proofErr w:type="gramStart"/>
+      <w:r>
+        <w:t>el test</w:t>
+      </w:r>
+      <w:proofErr w:type="gramEnd"/>
+      <w:r>
+        <w:t xml:space="preserve"> 10</w:t>
+      </w:r>
+    </w:p>
     <w:sectPr>
-      <w:footerReference w:type="default" r:id="rId17"/>
+      <w:footerReference w:type="default" r:id="rId33"/>
       <w:pgSz w:w="11906" w:h="16838"/>
       <w:pgMar w:top="1417" w:right="1701" w:bottom="1417" w:left="1701" w:header="708" w:footer="708" w:gutter="0"/>
       <w:cols w:space="708"/>

</xml_diff>

<commit_message>
Test unitarios arreglados + memoria
</commit_message>
<xml_diff>
--- a/src/MEMORIA PRACTICA 2.docx
+++ b/src/MEMORIA PRACTICA 2.docx
@@ -53,8 +53,33 @@
           <w:sz w:val="80"/>
           <w:szCs w:val="80"/>
         </w:rPr>
-        <w:t>Test Driven Development</w:t>
-      </w:r>
+        <w:t xml:space="preserve">Test </w:t>
+      </w:r>
+      <w:proofErr w:type="spellStart"/>
+      <w:r>
+        <w:rPr>
+          <w:sz w:val="80"/>
+          <w:szCs w:val="80"/>
+        </w:rPr>
+        <w:t>Driven</w:t>
+      </w:r>
+      <w:proofErr w:type="spellEnd"/>
+      <w:r>
+        <w:rPr>
+          <w:sz w:val="80"/>
+          <w:szCs w:val="80"/>
+        </w:rPr>
+        <w:t xml:space="preserve"> </w:t>
+      </w:r>
+      <w:proofErr w:type="spellStart"/>
+      <w:r>
+        <w:rPr>
+          <w:sz w:val="80"/>
+          <w:szCs w:val="80"/>
+        </w:rPr>
+        <w:t>Development</w:t>
+      </w:r>
+      <w:proofErr w:type="spellEnd"/>
     </w:p>
     <w:p>
       <w:pPr>
@@ -221,7 +246,7 @@
           <w:r>
             <w:fldChar w:fldCharType="separate"/>
           </w:r>
-          <w:hyperlink w:anchor="_Toc70968100" w:history="1">
+          <w:hyperlink w:anchor="_Toc71039345" w:history="1">
             <w:r>
               <w:rPr>
                 <w:rStyle w:val="Hipervnculo"/>
@@ -248,7 +273,7 @@
                 <w:noProof/>
                 <w:webHidden/>
               </w:rPr>
-              <w:instrText xml:space="preserve"> PAGEREF _Toc70968100 \h </w:instrText>
+              <w:instrText xml:space="preserve"> PAGEREF _Toc71039345 \h </w:instrText>
             </w:r>
             <w:r>
               <w:rPr>
@@ -291,7 +316,7 @@
               <w:lang w:eastAsia="es-ES"/>
             </w:rPr>
           </w:pPr>
-          <w:hyperlink w:anchor="_Toc70968101" w:history="1">
+          <w:hyperlink w:anchor="_Toc71039346" w:history="1">
             <w:r>
               <w:rPr>
                 <w:rStyle w:val="Hipervnculo"/>
@@ -318,7 +343,7 @@
                 <w:noProof/>
                 <w:webHidden/>
               </w:rPr>
-              <w:instrText xml:space="preserve"> PAGEREF _Toc70968101 \h </w:instrText>
+              <w:instrText xml:space="preserve"> PAGEREF _Toc71039346 \h </w:instrText>
             </w:r>
             <w:r>
               <w:rPr>
@@ -361,7 +386,7 @@
               <w:lang w:eastAsia="es-ES"/>
             </w:rPr>
           </w:pPr>
-          <w:hyperlink w:anchor="_Toc70968102" w:history="1">
+          <w:hyperlink w:anchor="_Toc71039347" w:history="1">
             <w:r>
               <w:rPr>
                 <w:rStyle w:val="Hipervnculo"/>
@@ -388,7 +413,7 @@
                 <w:noProof/>
                 <w:webHidden/>
               </w:rPr>
-              <w:instrText xml:space="preserve"> PAGEREF _Toc70968102 \h </w:instrText>
+              <w:instrText xml:space="preserve"> PAGEREF _Toc71039347 \h </w:instrText>
             </w:r>
             <w:r>
               <w:rPr>
@@ -431,7 +456,7 @@
               <w:lang w:eastAsia="es-ES"/>
             </w:rPr>
           </w:pPr>
-          <w:hyperlink w:anchor="_Toc70968103" w:history="1">
+          <w:hyperlink w:anchor="_Toc71039348" w:history="1">
             <w:r>
               <w:rPr>
                 <w:rStyle w:val="Hipervnculo"/>
@@ -458,7 +483,7 @@
                 <w:noProof/>
                 <w:webHidden/>
               </w:rPr>
-              <w:instrText xml:space="preserve"> PAGEREF _Toc70968103 \h </w:instrText>
+              <w:instrText xml:space="preserve"> PAGEREF _Toc71039348 \h </w:instrText>
             </w:r>
             <w:r>
               <w:rPr>
@@ -501,7 +526,7 @@
               <w:lang w:eastAsia="es-ES"/>
             </w:rPr>
           </w:pPr>
-          <w:hyperlink w:anchor="_Toc70968104" w:history="1">
+          <w:hyperlink w:anchor="_Toc71039349" w:history="1">
             <w:r>
               <w:rPr>
                 <w:rStyle w:val="Hipervnculo"/>
@@ -528,7 +553,7 @@
                 <w:noProof/>
                 <w:webHidden/>
               </w:rPr>
-              <w:instrText xml:space="preserve"> PAGEREF _Toc70968104 \h </w:instrText>
+              <w:instrText xml:space="preserve"> PAGEREF _Toc71039349 \h </w:instrText>
             </w:r>
             <w:r>
               <w:rPr>
@@ -571,7 +596,7 @@
               <w:lang w:eastAsia="es-ES"/>
             </w:rPr>
           </w:pPr>
-          <w:hyperlink w:anchor="_Toc70968105" w:history="1">
+          <w:hyperlink w:anchor="_Toc71039350" w:history="1">
             <w:r>
               <w:rPr>
                 <w:rStyle w:val="Hipervnculo"/>
@@ -598,7 +623,7 @@
                 <w:noProof/>
                 <w:webHidden/>
               </w:rPr>
-              <w:instrText xml:space="preserve"> PAGEREF _Toc70968105 \h </w:instrText>
+              <w:instrText xml:space="preserve"> PAGEREF _Toc71039350 \h </w:instrText>
             </w:r>
             <w:r>
               <w:rPr>
@@ -641,7 +666,7 @@
               <w:lang w:eastAsia="es-ES"/>
             </w:rPr>
           </w:pPr>
-          <w:hyperlink w:anchor="_Toc70968106" w:history="1">
+          <w:hyperlink w:anchor="_Toc71039351" w:history="1">
             <w:r>
               <w:rPr>
                 <w:rStyle w:val="Hipervnculo"/>
@@ -668,7 +693,7 @@
                 <w:noProof/>
                 <w:webHidden/>
               </w:rPr>
-              <w:instrText xml:space="preserve"> PAGEREF _Toc70968106 \h </w:instrText>
+              <w:instrText xml:space="preserve"> PAGEREF _Toc71039351 \h </w:instrText>
             </w:r>
             <w:r>
               <w:rPr>
@@ -711,7 +736,7 @@
               <w:lang w:eastAsia="es-ES"/>
             </w:rPr>
           </w:pPr>
-          <w:hyperlink w:anchor="_Toc70968107" w:history="1">
+          <w:hyperlink w:anchor="_Toc71039352" w:history="1">
             <w:r>
               <w:rPr>
                 <w:rStyle w:val="Hipervnculo"/>
@@ -738,7 +763,7 @@
                 <w:noProof/>
                 <w:webHidden/>
               </w:rPr>
-              <w:instrText xml:space="preserve"> PAGEREF _Toc70968107 \h </w:instrText>
+              <w:instrText xml:space="preserve"> PAGEREF _Toc71039352 \h </w:instrText>
             </w:r>
             <w:r>
               <w:rPr>
@@ -781,7 +806,7 @@
               <w:lang w:eastAsia="es-ES"/>
             </w:rPr>
           </w:pPr>
-          <w:hyperlink w:anchor="_Toc70968108" w:history="1">
+          <w:hyperlink w:anchor="_Toc71039353" w:history="1">
             <w:r>
               <w:rPr>
                 <w:rStyle w:val="Hipervnculo"/>
@@ -808,7 +833,7 @@
                 <w:noProof/>
                 <w:webHidden/>
               </w:rPr>
-              <w:instrText xml:space="preserve"> PAGEREF _Toc70968108 \h </w:instrText>
+              <w:instrText xml:space="preserve"> PAGEREF _Toc71039353 \h </w:instrText>
             </w:r>
             <w:r>
               <w:rPr>
@@ -851,7 +876,7 @@
               <w:lang w:eastAsia="es-ES"/>
             </w:rPr>
           </w:pPr>
-          <w:hyperlink w:anchor="_Toc70968109" w:history="1">
+          <w:hyperlink w:anchor="_Toc71039354" w:history="1">
             <w:r>
               <w:rPr>
                 <w:rStyle w:val="Hipervnculo"/>
@@ -878,7 +903,7 @@
                 <w:noProof/>
                 <w:webHidden/>
               </w:rPr>
-              <w:instrText xml:space="preserve"> PAGEREF _Toc70968109 \h </w:instrText>
+              <w:instrText xml:space="preserve"> PAGEREF _Toc71039354 \h </w:instrText>
             </w:r>
             <w:r>
               <w:rPr>
@@ -921,7 +946,7 @@
               <w:lang w:eastAsia="es-ES"/>
             </w:rPr>
           </w:pPr>
-          <w:hyperlink w:anchor="_Toc70968110" w:history="1">
+          <w:hyperlink w:anchor="_Toc71039355" w:history="1">
             <w:r>
               <w:rPr>
                 <w:rStyle w:val="Hipervnculo"/>
@@ -948,7 +973,7 @@
                 <w:noProof/>
                 <w:webHidden/>
               </w:rPr>
-              <w:instrText xml:space="preserve"> PAGEREF _Toc70968110 \h </w:instrText>
+              <w:instrText xml:space="preserve"> PAGEREF _Toc71039355 \h </w:instrText>
             </w:r>
             <w:r>
               <w:rPr>
@@ -991,7 +1016,7 @@
               <w:lang w:eastAsia="es-ES"/>
             </w:rPr>
           </w:pPr>
-          <w:hyperlink w:anchor="_Toc70968111" w:history="1">
+          <w:hyperlink w:anchor="_Toc71039356" w:history="1">
             <w:r>
               <w:rPr>
                 <w:rStyle w:val="Hipervnculo"/>
@@ -1018,7 +1043,7 @@
                 <w:noProof/>
                 <w:webHidden/>
               </w:rPr>
-              <w:instrText xml:space="preserve"> PAGEREF _Toc70968111 \h </w:instrText>
+              <w:instrText xml:space="preserve"> PAGEREF _Toc71039356 \h </w:instrText>
             </w:r>
             <w:r>
               <w:rPr>
@@ -1061,7 +1086,7 @@
               <w:lang w:eastAsia="es-ES"/>
             </w:rPr>
           </w:pPr>
-          <w:hyperlink w:anchor="_Toc70968112" w:history="1">
+          <w:hyperlink w:anchor="_Toc71039357" w:history="1">
             <w:r>
               <w:rPr>
                 <w:rStyle w:val="Hipervnculo"/>
@@ -1088,7 +1113,7 @@
                 <w:noProof/>
                 <w:webHidden/>
               </w:rPr>
-              <w:instrText xml:space="preserve"> PAGEREF _Toc70968112 \h </w:instrText>
+              <w:instrText xml:space="preserve"> PAGEREF _Toc71039357 \h </w:instrText>
             </w:r>
             <w:r>
               <w:rPr>
@@ -1131,7 +1156,7 @@
               <w:lang w:eastAsia="es-ES"/>
             </w:rPr>
           </w:pPr>
-          <w:hyperlink w:anchor="_Toc70968113" w:history="1">
+          <w:hyperlink w:anchor="_Toc71039358" w:history="1">
             <w:r>
               <w:rPr>
                 <w:rStyle w:val="Hipervnculo"/>
@@ -1158,7 +1183,7 @@
                 <w:noProof/>
                 <w:webHidden/>
               </w:rPr>
-              <w:instrText xml:space="preserve"> PAGEREF _Toc70968113 \h </w:instrText>
+              <w:instrText xml:space="preserve"> PAGEREF _Toc71039358 \h </w:instrText>
             </w:r>
             <w:r>
               <w:rPr>
@@ -1201,7 +1226,7 @@
               <w:lang w:eastAsia="es-ES"/>
             </w:rPr>
           </w:pPr>
-          <w:hyperlink w:anchor="_Toc70968114" w:history="1">
+          <w:hyperlink w:anchor="_Toc71039359" w:history="1">
             <w:r>
               <w:rPr>
                 <w:rStyle w:val="Hipervnculo"/>
@@ -1228,7 +1253,7 @@
                 <w:noProof/>
                 <w:webHidden/>
               </w:rPr>
-              <w:instrText xml:space="preserve"> PAGEREF _Toc70968114 \h </w:instrText>
+              <w:instrText xml:space="preserve"> PAGEREF _Toc71039359 \h </w:instrText>
             </w:r>
             <w:r>
               <w:rPr>
@@ -1249,6 +1274,76 @@
                 <w:webHidden/>
               </w:rPr>
               <w:t>31</w:t>
+            </w:r>
+            <w:r>
+              <w:rPr>
+                <w:noProof/>
+                <w:webHidden/>
+              </w:rPr>
+              <w:fldChar w:fldCharType="end"/>
+            </w:r>
+          </w:hyperlink>
+        </w:p>
+        <w:p>
+          <w:pPr>
+            <w:pStyle w:val="TDC1"/>
+            <w:tabs>
+              <w:tab w:val="right" w:leader="dot" w:pos="8494"/>
+            </w:tabs>
+            <w:rPr>
+              <w:rFonts w:eastAsiaTheme="minorEastAsia"/>
+              <w:noProof/>
+              <w:lang w:eastAsia="es-ES"/>
+            </w:rPr>
+          </w:pPr>
+          <w:hyperlink w:anchor="_Toc71039360" w:history="1">
+            <w:r>
+              <w:rPr>
+                <w:rStyle w:val="Hipervnculo"/>
+                <w:noProof/>
+              </w:rPr>
+              <w:t>COMPROBACIÓN DE LOS TESTS ANTERIORES</w:t>
+            </w:r>
+            <w:r>
+              <w:rPr>
+                <w:noProof/>
+                <w:webHidden/>
+              </w:rPr>
+              <w:tab/>
+            </w:r>
+            <w:r>
+              <w:rPr>
+                <w:noProof/>
+                <w:webHidden/>
+              </w:rPr>
+              <w:fldChar w:fldCharType="begin"/>
+            </w:r>
+            <w:r>
+              <w:rPr>
+                <w:noProof/>
+                <w:webHidden/>
+              </w:rPr>
+              <w:instrText xml:space="preserve"> PAGEREF _Toc71039360 \h </w:instrText>
+            </w:r>
+            <w:r>
+              <w:rPr>
+                <w:noProof/>
+                <w:webHidden/>
+              </w:rPr>
+            </w:r>
+            <w:r>
+              <w:rPr>
+                <w:noProof/>
+                <w:webHidden/>
+              </w:rPr>
+              <w:fldChar w:fldCharType="separate"/>
+            </w:r>
+            <w:r>
+              <w:rPr>
+                <w:noProof/>
+                <w:webHidden/>
+              </w:rPr>
+              <w:t>34</w:t>
             </w:r>
             <w:r>
               <w:rPr>
@@ -1306,7 +1401,7 @@
       <w:pPr>
         <w:pStyle w:val="Ttulo1"/>
       </w:pPr>
-      <w:bookmarkStart w:id="0" w:name="_Toc70968100"/>
+      <w:bookmarkStart w:id="0" w:name="_Toc71039345"/>
       <w:r>
         <w:t>INFORMACIÓN DE LOS CICLOS TDD</w:t>
       </w:r>
@@ -1316,7 +1411,7 @@
       <w:pPr>
         <w:pStyle w:val="Ttulo2"/>
       </w:pPr>
-      <w:bookmarkStart w:id="1" w:name="_Toc70968101"/>
+      <w:bookmarkStart w:id="1" w:name="_Toc71039346"/>
       <w:r>
         <w:t>Ciclo TDD 1</w:t>
       </w:r>
@@ -1383,16 +1478,37 @@
         <w:pStyle w:val="Descripcin"/>
       </w:pPr>
       <w:r>
-        <w:t xml:space="preserve">Código del test </w:t>
-      </w:r>
-      <w:fldSimple w:instr=" SEQ Código_del_test \* ARABIC ">
-        <w:r>
-          <w:rPr>
-            <w:noProof/>
-          </w:rPr>
-          <w:t>1</w:t>
-        </w:r>
-      </w:fldSimple>
+        <w:t xml:space="preserve">Código </w:t>
+      </w:r>
+      <w:proofErr w:type="gramStart"/>
+      <w:r>
+        <w:t>del test</w:t>
+      </w:r>
+      <w:proofErr w:type="gramEnd"/>
+      <w:r>
+        <w:t xml:space="preserve"> </w:t>
+      </w:r>
+      <w:r>
+        <w:fldChar w:fldCharType="begin"/>
+      </w:r>
+      <w:r>
+        <w:instrText xml:space="preserve"> SEQ Código_del_test \* ARABIC </w:instrText>
+      </w:r>
+      <w:r>
+        <w:fldChar w:fldCharType="separate"/>
+      </w:r>
+      <w:r>
+        <w:rPr>
+          <w:noProof/>
+        </w:rPr>
+        <w:t>1</w:t>
+      </w:r>
+      <w:r>
+        <w:rPr>
+          <w:noProof/>
+        </w:rPr>
+        <w:fldChar w:fldCharType="end"/>
+      </w:r>
     </w:p>
     <w:p>
       <w:pPr>
@@ -1457,14 +1573,27 @@
       <w:r>
         <w:t xml:space="preserve">Mensaje de error </w:t>
       </w:r>
-      <w:fldSimple w:instr=" SEQ Mensaje_de_error \* ARABIC ">
-        <w:r>
-          <w:rPr>
-            <w:noProof/>
-          </w:rPr>
-          <w:t>1</w:t>
-        </w:r>
-      </w:fldSimple>
+      <w:r>
+        <w:fldChar w:fldCharType="begin"/>
+      </w:r>
+      <w:r>
+        <w:instrText xml:space="preserve"> SEQ Mensaje_de_error \* ARABIC </w:instrText>
+      </w:r>
+      <w:r>
+        <w:fldChar w:fldCharType="separate"/>
+      </w:r>
+      <w:r>
+        <w:rPr>
+          <w:noProof/>
+        </w:rPr>
+        <w:t>1</w:t>
+      </w:r>
+      <w:r>
+        <w:rPr>
+          <w:noProof/>
+        </w:rPr>
+        <w:fldChar w:fldCharType="end"/>
+      </w:r>
     </w:p>
     <w:p/>
     <w:p>
@@ -1526,16 +1655,37 @@
         <w:pStyle w:val="Descripcin"/>
       </w:pPr>
       <w:r>
-        <w:t xml:space="preserve">Implementación para pasar el test </w:t>
-      </w:r>
-      <w:fldSimple w:instr=" SEQ Implementación_para_pasar_el_test \* ARABIC ">
-        <w:r>
-          <w:rPr>
-            <w:noProof/>
-          </w:rPr>
-          <w:t>1</w:t>
-        </w:r>
-      </w:fldSimple>
+        <w:t xml:space="preserve">Implementación para pasar </w:t>
+      </w:r>
+      <w:proofErr w:type="gramStart"/>
+      <w:r>
+        <w:t>el test</w:t>
+      </w:r>
+      <w:proofErr w:type="gramEnd"/>
+      <w:r>
+        <w:t xml:space="preserve"> </w:t>
+      </w:r>
+      <w:r>
+        <w:fldChar w:fldCharType="begin"/>
+      </w:r>
+      <w:r>
+        <w:instrText xml:space="preserve"> SEQ Implementación_para_pasar_el_test \* ARABIC </w:instrText>
+      </w:r>
+      <w:r>
+        <w:fldChar w:fldCharType="separate"/>
+      </w:r>
+      <w:r>
+        <w:rPr>
+          <w:noProof/>
+        </w:rPr>
+        <w:t>1</w:t>
+      </w:r>
+      <w:r>
+        <w:rPr>
+          <w:noProof/>
+        </w:rPr>
+        <w:fldChar w:fldCharType="end"/>
+      </w:r>
     </w:p>
     <w:p>
       <w:r>
@@ -1546,7 +1696,7 @@
       <w:pPr>
         <w:pStyle w:val="Ttulo2"/>
       </w:pPr>
-      <w:bookmarkStart w:id="2" w:name="_Toc70968102"/>
+      <w:bookmarkStart w:id="2" w:name="_Toc71039347"/>
       <w:r>
         <w:lastRenderedPageBreak/>
         <w:t>Ciclo TDD 2</w:t>
@@ -1609,16 +1759,37 @@
         <w:pStyle w:val="Descripcin"/>
       </w:pPr>
       <w:r>
-        <w:t xml:space="preserve">Código del test </w:t>
-      </w:r>
-      <w:fldSimple w:instr=" SEQ Código_del_test \* ARABIC ">
-        <w:r>
-          <w:rPr>
-            <w:noProof/>
-          </w:rPr>
-          <w:t>2</w:t>
-        </w:r>
-      </w:fldSimple>
+        <w:t xml:space="preserve">Código </w:t>
+      </w:r>
+      <w:proofErr w:type="gramStart"/>
+      <w:r>
+        <w:t>del test</w:t>
+      </w:r>
+      <w:proofErr w:type="gramEnd"/>
+      <w:r>
+        <w:t xml:space="preserve"> </w:t>
+      </w:r>
+      <w:r>
+        <w:fldChar w:fldCharType="begin"/>
+      </w:r>
+      <w:r>
+        <w:instrText xml:space="preserve"> SEQ Código_del_test \* ARABIC </w:instrText>
+      </w:r>
+      <w:r>
+        <w:fldChar w:fldCharType="separate"/>
+      </w:r>
+      <w:r>
+        <w:rPr>
+          <w:noProof/>
+        </w:rPr>
+        <w:t>2</w:t>
+      </w:r>
+      <w:r>
+        <w:rPr>
+          <w:noProof/>
+        </w:rPr>
+        <w:fldChar w:fldCharType="end"/>
+      </w:r>
     </w:p>
     <w:p>
       <w:pPr>
@@ -1678,14 +1849,27 @@
       <w:r>
         <w:t xml:space="preserve">Mensaje de error </w:t>
       </w:r>
-      <w:fldSimple w:instr=" SEQ Mensaje_de_error \* ARABIC ">
-        <w:r>
-          <w:rPr>
-            <w:noProof/>
-          </w:rPr>
-          <w:t>2</w:t>
-        </w:r>
-      </w:fldSimple>
+      <w:r>
+        <w:fldChar w:fldCharType="begin"/>
+      </w:r>
+      <w:r>
+        <w:instrText xml:space="preserve"> SEQ Mensaje_de_error \* ARABIC </w:instrText>
+      </w:r>
+      <w:r>
+        <w:fldChar w:fldCharType="separate"/>
+      </w:r>
+      <w:r>
+        <w:rPr>
+          <w:noProof/>
+        </w:rPr>
+        <w:t>2</w:t>
+      </w:r>
+      <w:r>
+        <w:rPr>
+          <w:noProof/>
+        </w:rPr>
+        <w:fldChar w:fldCharType="end"/>
+      </w:r>
     </w:p>
     <w:p>
       <w:r>
@@ -1749,16 +1933,40 @@
         <w:pStyle w:val="Descripcin"/>
       </w:pPr>
       <w:r>
-        <w:t xml:space="preserve">Implementación para pasar el test </w:t>
-      </w:r>
-      <w:fldSimple w:instr=" SEQ Implementación_para_pasar_el_test \* ARABIC ">
-        <w:r>
-          <w:rPr>
-            <w:noProof/>
-          </w:rPr>
-          <w:t>2</w:t>
-        </w:r>
-      </w:fldSimple>
+        <w:t xml:space="preserve">Implementación para pasar </w:t>
+      </w:r>
+      <w:proofErr w:type="gramStart"/>
+      <w:r>
+        <w:t>el test</w:t>
+      </w:r>
+      <w:proofErr w:type="gramEnd"/>
+      <w:r>
+        <w:t xml:space="preserve"> </w:t>
+      </w:r>
+      <w:r>
+        <w:fldChar w:fldCharType="begin"/>
+      </w:r>
+      <w:r>
+        <w:instrText xml:space="preserve"> SEQ Implementación_para_pasar_el_test </w:instrText>
+      </w:r>
+      <w:r>
+        <w:instrText xml:space="preserve">\* ARABIC </w:instrText>
+      </w:r>
+      <w:r>
+        <w:fldChar w:fldCharType="separate"/>
+      </w:r>
+      <w:r>
+        <w:rPr>
+          <w:noProof/>
+        </w:rPr>
+        <w:t>2</w:t>
+      </w:r>
+      <w:r>
+        <w:rPr>
+          <w:noProof/>
+        </w:rPr>
+        <w:fldChar w:fldCharType="end"/>
+      </w:r>
     </w:p>
     <w:p>
       <w:r>
@@ -1769,7 +1977,7 @@
       <w:pPr>
         <w:pStyle w:val="Ttulo2"/>
       </w:pPr>
-      <w:bookmarkStart w:id="3" w:name="_Toc70968103"/>
+      <w:bookmarkStart w:id="3" w:name="_Toc71039348"/>
       <w:r>
         <w:lastRenderedPageBreak/>
         <w:t>Ciclo TDD 3</w:t>
@@ -1835,21 +2043,82 @@
         </w:rPr>
       </w:pPr>
       <w:r>
-        <w:t xml:space="preserve">Código del test </w:t>
-      </w:r>
-      <w:fldSimple w:instr=" SEQ Código_del_test \* ARABIC ">
-        <w:r>
-          <w:rPr>
-            <w:noProof/>
-          </w:rPr>
-          <w:t>3</w:t>
-        </w:r>
-      </w:fldSimple>
+        <w:t xml:space="preserve">Código </w:t>
+      </w:r>
+      <w:proofErr w:type="gramStart"/>
+      <w:r>
+        <w:t>del test</w:t>
+      </w:r>
+      <w:proofErr w:type="gramEnd"/>
+      <w:r>
+        <w:t xml:space="preserve"> </w:t>
+      </w:r>
+      <w:r>
+        <w:fldChar w:fldCharType="begin"/>
+      </w:r>
+      <w:r>
+        <w:instrText xml:space="preserve"> SEQ Código_del_test \* ARABIC </w:instrText>
+      </w:r>
+      <w:r>
+        <w:fldChar w:fldCharType="separate"/>
+      </w:r>
+      <w:r>
+        <w:rPr>
+          <w:noProof/>
+        </w:rPr>
+        <w:t>3</w:t>
+      </w:r>
+      <w:r>
+        <w:rPr>
+          <w:noProof/>
+        </w:rPr>
+        <w:fldChar w:fldCharType="end"/>
+      </w:r>
     </w:p>
     <w:p/>
     <w:p>
-      <w:r>
-        <w:t>El test no fallaba.</w:t>
+      <w:pPr>
+        <w:rPr>
+          <w:sz w:val="24"/>
+          <w:szCs w:val="24"/>
+        </w:rPr>
+      </w:pPr>
+      <w:r>
+        <w:rPr>
+          <w:sz w:val="24"/>
+          <w:szCs w:val="24"/>
+        </w:rPr>
+        <w:t>E</w:t>
+      </w:r>
+      <w:r>
+        <w:rPr>
+          <w:sz w:val="24"/>
+          <w:szCs w:val="24"/>
+        </w:rPr>
+        <w:t xml:space="preserve">n este caso </w:t>
+      </w:r>
+      <w:proofErr w:type="gramStart"/>
+      <w:r>
+        <w:rPr>
+          <w:sz w:val="24"/>
+          <w:szCs w:val="24"/>
+        </w:rPr>
+        <w:t>el test</w:t>
+      </w:r>
+      <w:proofErr w:type="gramEnd"/>
+      <w:r>
+        <w:rPr>
+          <w:sz w:val="24"/>
+          <w:szCs w:val="24"/>
+        </w:rPr>
+        <w:t xml:space="preserve"> no fallaba ya que </w:t>
+      </w:r>
+      <w:r>
+        <w:rPr>
+          <w:sz w:val="24"/>
+          <w:szCs w:val="24"/>
+        </w:rPr>
+        <w:t>pasaba correctamente el caso de prueba con el método implementado hasta el momento.</w:t>
       </w:r>
     </w:p>
     <w:p>
@@ -1861,7 +2130,7 @@
       <w:pPr>
         <w:pStyle w:val="Ttulo2"/>
       </w:pPr>
-      <w:bookmarkStart w:id="4" w:name="_Toc70968104"/>
+      <w:bookmarkStart w:id="4" w:name="_Toc71039349"/>
       <w:r>
         <w:lastRenderedPageBreak/>
         <w:t>Ciclo TDD 4</w:t>
@@ -1924,29 +2193,24 @@
         <w:pStyle w:val="Descripcin"/>
       </w:pPr>
       <w:r>
-        <w:t xml:space="preserve">Código del test </w:t>
-      </w:r>
-      <w:r>
-        <w:fldChar w:fldCharType="begin"/>
-      </w:r>
-      <w:r>
-        <w:instrText xml:space="preserve"> SEQ Código_del_test \* ARABIC </w:instrText>
-      </w:r>
-      <w:r>
-        <w:fldChar w:fldCharType="separate"/>
-      </w:r>
-      <w:r>
-        <w:rPr>
-          <w:noProof/>
-        </w:rPr>
-        <w:t>4</w:t>
-      </w:r>
-      <w:r>
-        <w:rPr>
-          <w:noProof/>
-        </w:rPr>
-        <w:fldChar w:fldCharType="end"/>
-      </w:r>
+        <w:t xml:space="preserve">Código </w:t>
+      </w:r>
+      <w:proofErr w:type="gramStart"/>
+      <w:r>
+        <w:t>del test</w:t>
+      </w:r>
+      <w:proofErr w:type="gramEnd"/>
+      <w:r>
+        <w:t xml:space="preserve"> </w:t>
+      </w:r>
+      <w:fldSimple w:instr=" SEQ Código_del_test \* ARABIC ">
+        <w:r>
+          <w:rPr>
+            <w:noProof/>
+          </w:rPr>
+          <w:t>4</w:t>
+        </w:r>
+      </w:fldSimple>
     </w:p>
     <w:p>
       <w:pPr>
@@ -2078,7 +2342,15 @@
         <w:pStyle w:val="Descripcin"/>
       </w:pPr>
       <w:r>
-        <w:t>Implementación para pasar el test 4</w:t>
+        <w:t xml:space="preserve">Implementación para pasar </w:t>
+      </w:r>
+      <w:proofErr w:type="gramStart"/>
+      <w:r>
+        <w:t>el test</w:t>
+      </w:r>
+      <w:proofErr w:type="gramEnd"/>
+      <w:r>
+        <w:t xml:space="preserve"> 4</w:t>
       </w:r>
     </w:p>
     <w:p>
@@ -2090,7 +2362,7 @@
       <w:pPr>
         <w:pStyle w:val="Ttulo2"/>
       </w:pPr>
-      <w:bookmarkStart w:id="5" w:name="_Toc70968105"/>
+      <w:bookmarkStart w:id="5" w:name="_Toc71039350"/>
       <w:r>
         <w:lastRenderedPageBreak/>
         <w:t>Ciclo TDD 5</w:t>
@@ -2153,34 +2425,62 @@
         <w:pStyle w:val="Descripcin"/>
       </w:pPr>
       <w:r>
-        <w:t xml:space="preserve">Código del test </w:t>
-      </w:r>
-      <w:r>
-        <w:fldChar w:fldCharType="begin"/>
-      </w:r>
-      <w:r>
-        <w:instrText xml:space="preserve"> SEQ Código_del_test \* ARABIC </w:instrText>
-      </w:r>
-      <w:r>
-        <w:fldChar w:fldCharType="separate"/>
-      </w:r>
-      <w:r>
-        <w:rPr>
-          <w:noProof/>
-        </w:rPr>
-        <w:t>5</w:t>
-      </w:r>
-      <w:r>
-        <w:rPr>
-          <w:noProof/>
-        </w:rPr>
-        <w:fldChar w:fldCharType="end"/>
-      </w:r>
+        <w:t xml:space="preserve">Código </w:t>
+      </w:r>
+      <w:proofErr w:type="gramStart"/>
+      <w:r>
+        <w:t>del test</w:t>
+      </w:r>
+      <w:proofErr w:type="gramEnd"/>
+      <w:r>
+        <w:t xml:space="preserve"> </w:t>
+      </w:r>
+      <w:fldSimple w:instr=" SEQ Código_del_test \* ARABIC ">
+        <w:r>
+          <w:rPr>
+            <w:noProof/>
+          </w:rPr>
+          <w:t>5</w:t>
+        </w:r>
+      </w:fldSimple>
     </w:p>
     <w:p/>
     <w:p>
-      <w:r>
-        <w:t>El test no fallaba.</w:t>
+      <w:pPr>
+        <w:rPr>
+          <w:sz w:val="24"/>
+          <w:szCs w:val="24"/>
+        </w:rPr>
+      </w:pPr>
+      <w:r>
+        <w:rPr>
+          <w:sz w:val="24"/>
+          <w:szCs w:val="24"/>
+        </w:rPr>
+        <w:t xml:space="preserve">En este caso </w:t>
+      </w:r>
+      <w:proofErr w:type="gramStart"/>
+      <w:r>
+        <w:rPr>
+          <w:sz w:val="24"/>
+          <w:szCs w:val="24"/>
+        </w:rPr>
+        <w:t>el test</w:t>
+      </w:r>
+      <w:proofErr w:type="gramEnd"/>
+      <w:r>
+        <w:rPr>
+          <w:sz w:val="24"/>
+          <w:szCs w:val="24"/>
+        </w:rPr>
+        <w:t xml:space="preserve"> no fallaba ya que </w:t>
+      </w:r>
+      <w:r>
+        <w:rPr>
+          <w:sz w:val="24"/>
+          <w:szCs w:val="24"/>
+        </w:rPr>
+        <w:t>pasaba correctamente el caso de prueba con el método implementado hasta el momento.</w:t>
       </w:r>
     </w:p>
     <w:p>
@@ -2192,7 +2492,7 @@
       <w:pPr>
         <w:pStyle w:val="Ttulo2"/>
       </w:pPr>
-      <w:bookmarkStart w:id="6" w:name="_Toc70968106"/>
+      <w:bookmarkStart w:id="6" w:name="_Toc71039351"/>
       <w:r>
         <w:lastRenderedPageBreak/>
         <w:t>Ciclo TDD 6</w:t>
@@ -2255,34 +2555,67 @@
         <w:pStyle w:val="Descripcin"/>
       </w:pPr>
       <w:r>
-        <w:t xml:space="preserve">Código del test </w:t>
-      </w:r>
-      <w:r>
-        <w:fldChar w:fldCharType="begin"/>
-      </w:r>
-      <w:r>
-        <w:instrText xml:space="preserve"> SEQ Código_del_test \* ARABIC </w:instrText>
-      </w:r>
-      <w:r>
-        <w:fldChar w:fldCharType="separate"/>
-      </w:r>
-      <w:r>
-        <w:rPr>
-          <w:noProof/>
-        </w:rPr>
-        <w:t>6</w:t>
-      </w:r>
-      <w:r>
-        <w:rPr>
-          <w:noProof/>
-        </w:rPr>
-        <w:fldChar w:fldCharType="end"/>
-      </w:r>
+        <w:t xml:space="preserve">Código </w:t>
+      </w:r>
+      <w:proofErr w:type="gramStart"/>
+      <w:r>
+        <w:t>del test</w:t>
+      </w:r>
+      <w:proofErr w:type="gramEnd"/>
+      <w:r>
+        <w:t xml:space="preserve"> </w:t>
+      </w:r>
+      <w:fldSimple w:instr=" SEQ Código_del_test \* ARABIC ">
+        <w:r>
+          <w:rPr>
+            <w:noProof/>
+          </w:rPr>
+          <w:t>6</w:t>
+        </w:r>
+      </w:fldSimple>
     </w:p>
     <w:p/>
     <w:p>
-      <w:r>
-        <w:t>El test no fallaba.</w:t>
+      <w:pPr>
+        <w:rPr>
+          <w:sz w:val="24"/>
+          <w:szCs w:val="24"/>
+        </w:rPr>
+      </w:pPr>
+      <w:r>
+        <w:rPr>
+          <w:sz w:val="24"/>
+          <w:szCs w:val="24"/>
+        </w:rPr>
+        <w:t xml:space="preserve">En este caso </w:t>
+      </w:r>
+      <w:proofErr w:type="gramStart"/>
+      <w:r>
+        <w:rPr>
+          <w:sz w:val="24"/>
+          <w:szCs w:val="24"/>
+        </w:rPr>
+        <w:t>el test</w:t>
+      </w:r>
+      <w:proofErr w:type="gramEnd"/>
+      <w:r>
+        <w:rPr>
+          <w:sz w:val="24"/>
+          <w:szCs w:val="24"/>
+        </w:rPr>
+        <w:t xml:space="preserve"> no fallaba ya que </w:t>
+      </w:r>
+      <w:r>
+        <w:rPr>
+          <w:sz w:val="24"/>
+          <w:szCs w:val="24"/>
+        </w:rPr>
+        <w:t>pasaba correctamente el caso de prueba con el método implementado hasta el momento.</w:t>
+      </w:r>
+    </w:p>
+    <w:p>
+      <w:r>
+        <w:t>.</w:t>
       </w:r>
     </w:p>
     <w:p>
@@ -2294,7 +2627,7 @@
       <w:pPr>
         <w:pStyle w:val="Ttulo2"/>
       </w:pPr>
-      <w:bookmarkStart w:id="7" w:name="_Toc70968107"/>
+      <w:bookmarkStart w:id="7" w:name="_Toc71039352"/>
       <w:r>
         <w:lastRenderedPageBreak/>
         <w:t>Ciclo TDD 7</w:t>
@@ -2357,29 +2690,24 @@
         <w:pStyle w:val="Descripcin"/>
       </w:pPr>
       <w:r>
-        <w:t xml:space="preserve">Código del test </w:t>
-      </w:r>
-      <w:r>
-        <w:fldChar w:fldCharType="begin"/>
-      </w:r>
-      <w:r>
-        <w:instrText xml:space="preserve"> SEQ Código_del_test \* ARABIC </w:instrText>
-      </w:r>
-      <w:r>
-        <w:fldChar w:fldCharType="separate"/>
-      </w:r>
-      <w:r>
-        <w:rPr>
-          <w:noProof/>
-        </w:rPr>
-        <w:t>7</w:t>
-      </w:r>
-      <w:r>
-        <w:rPr>
-          <w:noProof/>
-        </w:rPr>
-        <w:fldChar w:fldCharType="end"/>
-      </w:r>
+        <w:t xml:space="preserve">Código </w:t>
+      </w:r>
+      <w:proofErr w:type="gramStart"/>
+      <w:r>
+        <w:t>del test</w:t>
+      </w:r>
+      <w:proofErr w:type="gramEnd"/>
+      <w:r>
+        <w:t xml:space="preserve"> </w:t>
+      </w:r>
+      <w:fldSimple w:instr=" SEQ Código_del_test \* ARABIC ">
+        <w:r>
+          <w:rPr>
+            <w:noProof/>
+          </w:rPr>
+          <w:t>7</w:t>
+        </w:r>
+      </w:fldSimple>
     </w:p>
     <w:p>
       <w:pPr>
@@ -2502,7 +2830,15 @@
         <w:pStyle w:val="Descripcin"/>
       </w:pPr>
       <w:r>
-        <w:t>Implementación para pasar el test 7</w:t>
+        <w:t xml:space="preserve">Implementación para pasar </w:t>
+      </w:r>
+      <w:proofErr w:type="gramStart"/>
+      <w:r>
+        <w:t>el test</w:t>
+      </w:r>
+      <w:proofErr w:type="gramEnd"/>
+      <w:r>
+        <w:t xml:space="preserve"> 7</w:t>
       </w:r>
     </w:p>
     <w:p>
@@ -2579,7 +2915,7 @@
       <w:pPr>
         <w:pStyle w:val="Ttulo2"/>
       </w:pPr>
-      <w:bookmarkStart w:id="8" w:name="_Toc70968108"/>
+      <w:bookmarkStart w:id="8" w:name="_Toc71039353"/>
       <w:r>
         <w:lastRenderedPageBreak/>
         <w:t>Ciclo TDD 8</w:t>
@@ -2642,16 +2978,37 @@
         <w:pStyle w:val="Descripcin"/>
       </w:pPr>
       <w:r>
-        <w:t xml:space="preserve">Código del test </w:t>
-      </w:r>
-      <w:fldSimple w:instr=" SEQ Código_del_test \* ARABIC ">
-        <w:r>
-          <w:rPr>
-            <w:noProof/>
-          </w:rPr>
-          <w:t>8</w:t>
-        </w:r>
-      </w:fldSimple>
+        <w:t xml:space="preserve">Código </w:t>
+      </w:r>
+      <w:proofErr w:type="gramStart"/>
+      <w:r>
+        <w:t>del test</w:t>
+      </w:r>
+      <w:proofErr w:type="gramEnd"/>
+      <w:r>
+        <w:t xml:space="preserve"> </w:t>
+      </w:r>
+      <w:r>
+        <w:fldChar w:fldCharType="begin"/>
+      </w:r>
+      <w:r>
+        <w:instrText xml:space="preserve"> SEQ Código_del_test \* ARABIC </w:instrText>
+      </w:r>
+      <w:r>
+        <w:fldChar w:fldCharType="separate"/>
+      </w:r>
+      <w:r>
+        <w:rPr>
+          <w:noProof/>
+        </w:rPr>
+        <w:t>8</w:t>
+      </w:r>
+      <w:r>
+        <w:rPr>
+          <w:noProof/>
+        </w:rPr>
+        <w:fldChar w:fldCharType="end"/>
+      </w:r>
     </w:p>
     <w:p/>
     <w:p>
@@ -2778,12 +3135,64 @@
         <w:pStyle w:val="Descripcin"/>
       </w:pPr>
       <w:r>
-        <w:t>Implementación para pasar el test 8</w:t>
-      </w:r>
-    </w:p>
-    <w:p>
-      <w:r>
-        <w:t>Aquí tuvimos problemas con los espacios hasta que nos dimos cuenta que al hacer el Split tenía que ser text.split(“ +”); para que no incluyera los espacios de más cuando separaba las palabras.</w:t>
+        <w:t xml:space="preserve">Implementación para pasar </w:t>
+      </w:r>
+      <w:proofErr w:type="gramStart"/>
+      <w:r>
+        <w:t>el test</w:t>
+      </w:r>
+      <w:proofErr w:type="gramEnd"/>
+      <w:r>
+        <w:t xml:space="preserve"> 8</w:t>
+      </w:r>
+    </w:p>
+    <w:p/>
+    <w:p>
+      <w:pPr>
+        <w:rPr>
+          <w:sz w:val="24"/>
+          <w:szCs w:val="24"/>
+          <w:u w:val="single"/>
+        </w:rPr>
+      </w:pPr>
+      <w:r>
+        <w:rPr>
+          <w:sz w:val="24"/>
+          <w:szCs w:val="24"/>
+        </w:rPr>
+        <w:t xml:space="preserve">Aquí tuvimos problemas con los espacios hasta que nos dimos cuenta que al hacer el Split tenía que ser </w:t>
+      </w:r>
+      <w:proofErr w:type="spellStart"/>
+      <w:proofErr w:type="gramStart"/>
+      <w:r>
+        <w:rPr>
+          <w:sz w:val="24"/>
+          <w:szCs w:val="24"/>
+        </w:rPr>
+        <w:t>text.split</w:t>
+      </w:r>
+      <w:proofErr w:type="spellEnd"/>
+      <w:proofErr w:type="gramEnd"/>
+      <w:r>
+        <w:rPr>
+          <w:sz w:val="24"/>
+          <w:szCs w:val="24"/>
+        </w:rPr>
+        <w:t>(“ +”);</w:t>
+      </w:r>
+      <w:r>
+        <w:rPr>
+          <w:sz w:val="24"/>
+          <w:szCs w:val="24"/>
+        </w:rPr>
+        <w:t xml:space="preserve"> </w:t>
+      </w:r>
+      <w:r>
+        <w:rPr>
+          <w:sz w:val="24"/>
+          <w:szCs w:val="24"/>
+        </w:rPr>
+        <w:t>para que no incluyera los espacios de más cuando separaba las palabras.</w:t>
       </w:r>
     </w:p>
     <w:p>
@@ -2795,7 +3204,7 @@
       <w:pPr>
         <w:pStyle w:val="Ttulo2"/>
       </w:pPr>
-      <w:bookmarkStart w:id="9" w:name="_Toc70968109"/>
+      <w:bookmarkStart w:id="9" w:name="_Toc71039354"/>
       <w:r>
         <w:lastRenderedPageBreak/>
         <w:t>Ciclo TDD 9</w:t>
@@ -2858,21 +3267,75 @@
         <w:pStyle w:val="Descripcin"/>
       </w:pPr>
       <w:r>
-        <w:t xml:space="preserve">Código del test </w:t>
-      </w:r>
-      <w:fldSimple w:instr=" SEQ Código_del_test \* ARABIC ">
-        <w:r>
-          <w:rPr>
-            <w:noProof/>
-          </w:rPr>
-          <w:t>9</w:t>
-        </w:r>
-      </w:fldSimple>
+        <w:t xml:space="preserve">Código </w:t>
+      </w:r>
+      <w:proofErr w:type="gramStart"/>
+      <w:r>
+        <w:t>del test</w:t>
+      </w:r>
+      <w:proofErr w:type="gramEnd"/>
+      <w:r>
+        <w:t xml:space="preserve"> </w:t>
+      </w:r>
+      <w:r>
+        <w:fldChar w:fldCharType="begin"/>
+      </w:r>
+      <w:r>
+        <w:instrText xml:space="preserve"> SEQ Código_del_test \* ARABIC </w:instrText>
+      </w:r>
+      <w:r>
+        <w:fldChar w:fldCharType="separate"/>
+      </w:r>
+      <w:r>
+        <w:rPr>
+          <w:noProof/>
+        </w:rPr>
+        <w:t>9</w:t>
+      </w:r>
+      <w:r>
+        <w:rPr>
+          <w:noProof/>
+        </w:rPr>
+        <w:fldChar w:fldCharType="end"/>
+      </w:r>
     </w:p>
     <w:p/>
     <w:p>
-      <w:r>
-        <w:t>El test no fallaba.</w:t>
+      <w:pPr>
+        <w:rPr>
+          <w:sz w:val="24"/>
+          <w:szCs w:val="24"/>
+        </w:rPr>
+      </w:pPr>
+      <w:r>
+        <w:rPr>
+          <w:sz w:val="24"/>
+          <w:szCs w:val="24"/>
+        </w:rPr>
+        <w:t xml:space="preserve">En este caso </w:t>
+      </w:r>
+      <w:proofErr w:type="gramStart"/>
+      <w:r>
+        <w:rPr>
+          <w:sz w:val="24"/>
+          <w:szCs w:val="24"/>
+        </w:rPr>
+        <w:t>el test</w:t>
+      </w:r>
+      <w:proofErr w:type="gramEnd"/>
+      <w:r>
+        <w:rPr>
+          <w:sz w:val="24"/>
+          <w:szCs w:val="24"/>
+        </w:rPr>
+        <w:t xml:space="preserve"> no fallaba ya que </w:t>
+      </w:r>
+      <w:r>
+        <w:rPr>
+          <w:sz w:val="24"/>
+          <w:szCs w:val="24"/>
+        </w:rPr>
+        <w:t>pasaba correctamente el caso de prueba con el método implementado hasta el momento.</w:t>
       </w:r>
     </w:p>
     <w:p>
@@ -2884,7 +3347,7 @@
       <w:pPr>
         <w:pStyle w:val="Ttulo2"/>
       </w:pPr>
-      <w:bookmarkStart w:id="10" w:name="_Toc70968110"/>
+      <w:bookmarkStart w:id="10" w:name="_Toc71039355"/>
       <w:r>
         <w:lastRenderedPageBreak/>
         <w:t>Ciclo TDD 10</w:t>
@@ -2947,16 +3410,37 @@
         <w:pStyle w:val="Descripcin"/>
       </w:pPr>
       <w:r>
-        <w:t xml:space="preserve">Código del test </w:t>
-      </w:r>
-      <w:fldSimple w:instr=" SEQ Código_del_test \* ARABIC ">
-        <w:r>
-          <w:rPr>
-            <w:noProof/>
-          </w:rPr>
-          <w:t>10</w:t>
-        </w:r>
-      </w:fldSimple>
+        <w:t xml:space="preserve">Código </w:t>
+      </w:r>
+      <w:proofErr w:type="gramStart"/>
+      <w:r>
+        <w:t>del test</w:t>
+      </w:r>
+      <w:proofErr w:type="gramEnd"/>
+      <w:r>
+        <w:t xml:space="preserve"> </w:t>
+      </w:r>
+      <w:r>
+        <w:fldChar w:fldCharType="begin"/>
+      </w:r>
+      <w:r>
+        <w:instrText xml:space="preserve"> SEQ Código_del_test \* ARABIC </w:instrText>
+      </w:r>
+      <w:r>
+        <w:fldChar w:fldCharType="separate"/>
+      </w:r>
+      <w:r>
+        <w:rPr>
+          <w:noProof/>
+        </w:rPr>
+        <w:t>10</w:t>
+      </w:r>
+      <w:r>
+        <w:rPr>
+          <w:noProof/>
+        </w:rPr>
+        <w:fldChar w:fldCharType="end"/>
+      </w:r>
     </w:p>
     <w:p>
       <w:pPr>
@@ -3079,7 +3563,15 @@
         <w:pStyle w:val="Descripcin"/>
       </w:pPr>
       <w:r>
-        <w:t>Implementación para pasar el test 10</w:t>
+        <w:t xml:space="preserve">Implementación para pasar </w:t>
+      </w:r>
+      <w:proofErr w:type="gramStart"/>
+      <w:r>
+        <w:t>el test</w:t>
+      </w:r>
+      <w:proofErr w:type="gramEnd"/>
+      <w:r>
+        <w:t xml:space="preserve"> 10</w:t>
       </w:r>
     </w:p>
     <w:p/>
@@ -3174,7 +3666,7 @@
           <w:noProof/>
         </w:rPr>
       </w:pPr>
-      <w:bookmarkStart w:id="11" w:name="_Toc70968111"/>
+      <w:bookmarkStart w:id="11" w:name="_Toc71039356"/>
       <w:r>
         <w:rPr>
           <w:noProof/>
@@ -3252,7 +3744,15 @@
         <w:pStyle w:val="Descripcin"/>
       </w:pPr>
       <w:r>
-        <w:t>Código del test 11</w:t>
+        <w:t xml:space="preserve">Código </w:t>
+      </w:r>
+      <w:proofErr w:type="gramStart"/>
+      <w:r>
+        <w:t>del test</w:t>
+      </w:r>
+      <w:proofErr w:type="gramEnd"/>
+      <w:r>
+        <w:t xml:space="preserve"> 11</w:t>
       </w:r>
     </w:p>
     <w:p>
@@ -3380,7 +3880,15 @@
         <w:pStyle w:val="Descripcin"/>
       </w:pPr>
       <w:r>
-        <w:t>Implementación para pasar el test 11</w:t>
+        <w:t xml:space="preserve">Implementación para pasar </w:t>
+      </w:r>
+      <w:proofErr w:type="gramStart"/>
+      <w:r>
+        <w:t>el test</w:t>
+      </w:r>
+      <w:proofErr w:type="gramEnd"/>
+      <w:r>
+        <w:t xml:space="preserve"> 11</w:t>
       </w:r>
     </w:p>
     <w:p>
@@ -3470,7 +3978,7 @@
       <w:pPr>
         <w:pStyle w:val="Ttulo2"/>
       </w:pPr>
-      <w:bookmarkStart w:id="12" w:name="_Toc70968112"/>
+      <w:bookmarkStart w:id="12" w:name="_Toc71039357"/>
       <w:r>
         <w:t>Ciclo TDD 12</w:t>
       </w:r>
@@ -3539,7 +4047,15 @@
         <w:pStyle w:val="Descripcin"/>
       </w:pPr>
       <w:r>
-        <w:t>Código del test 12</w:t>
+        <w:t xml:space="preserve">Código </w:t>
+      </w:r>
+      <w:proofErr w:type="gramStart"/>
+      <w:r>
+        <w:t>del test</w:t>
+      </w:r>
+      <w:proofErr w:type="gramEnd"/>
+      <w:r>
+        <w:t xml:space="preserve"> 12</w:t>
       </w:r>
     </w:p>
     <w:p>
@@ -3670,7 +4186,15 @@
         <w:pStyle w:val="Descripcin"/>
       </w:pPr>
       <w:r>
-        <w:t>Implementación para pasar el test 12</w:t>
+        <w:t xml:space="preserve">Implementación para pasar </w:t>
+      </w:r>
+      <w:proofErr w:type="gramStart"/>
+      <w:r>
+        <w:t>el test</w:t>
+      </w:r>
+      <w:proofErr w:type="gramEnd"/>
+      <w:r>
+        <w:t xml:space="preserve"> 12</w:t>
       </w:r>
     </w:p>
     <w:p>
@@ -3682,7 +4206,7 @@
       <w:pPr>
         <w:pStyle w:val="Ttulo2"/>
       </w:pPr>
-      <w:bookmarkStart w:id="13" w:name="_Toc70968113"/>
+      <w:bookmarkStart w:id="13" w:name="_Toc71039358"/>
       <w:r>
         <w:lastRenderedPageBreak/>
         <w:t>Ciclo TDD 13</w:t>
@@ -3749,7 +4273,15 @@
         <w:pStyle w:val="Descripcin"/>
       </w:pPr>
       <w:r>
-        <w:t>Código del test 13</w:t>
+        <w:t xml:space="preserve">Código </w:t>
+      </w:r>
+      <w:proofErr w:type="gramStart"/>
+      <w:r>
+        <w:t>del test</w:t>
+      </w:r>
+      <w:proofErr w:type="gramEnd"/>
+      <w:r>
+        <w:t xml:space="preserve"> 13</w:t>
       </w:r>
     </w:p>
     <w:p/>
@@ -3882,27 +4414,186 @@
         <w:pStyle w:val="Descripcin"/>
       </w:pPr>
       <w:r>
-        <w:t>Implementación para pasar el test 13</w:t>
-      </w:r>
-    </w:p>
-    <w:p>
-      <w:r>
+        <w:t xml:space="preserve">Implementación para pasar </w:t>
+      </w:r>
+      <w:proofErr w:type="gramStart"/>
+      <w:r>
+        <w:t>el test</w:t>
+      </w:r>
+      <w:proofErr w:type="gramEnd"/>
+      <w:r>
+        <w:t xml:space="preserve"> 13</w:t>
+      </w:r>
+    </w:p>
+    <w:p>
+      <w:pPr>
+        <w:rPr>
+          <w:sz w:val="24"/>
+          <w:szCs w:val="24"/>
+        </w:rPr>
+      </w:pPr>
+      <w:r>
+        <w:rPr>
+          <w:sz w:val="24"/>
+          <w:szCs w:val="24"/>
+        </w:rPr>
         <w:t xml:space="preserve">Aquí hemos modificado el código y </w:t>
       </w:r>
-      <w:r>
+      <w:proofErr w:type="gramStart"/>
+      <w:r>
+        <w:rPr>
+          <w:sz w:val="24"/>
+          <w:szCs w:val="24"/>
+        </w:rPr>
         <w:t>el test</w:t>
       </w:r>
-      <w:r>
-        <w:t xml:space="preserve"> solo no pasa porque nos pone dos saltos de línea después de poner el “67” porque entra en el:</w:t>
-      </w:r>
-    </w:p>
-    <w:p>
-      <w:r>
-        <w:t xml:space="preserve"> if ((¡salida.endswith(“”)&amp;&amp;(contadorLetrasEscritas + s.length()&gt; linelength)))</w:t>
-      </w:r>
-    </w:p>
-    <w:p>
-      <w:r>
+      <w:proofErr w:type="gramEnd"/>
+      <w:r>
+        <w:rPr>
+          <w:sz w:val="24"/>
+          <w:szCs w:val="24"/>
+        </w:rPr>
+        <w:t xml:space="preserve"> sol</w:t>
+      </w:r>
+      <w:r>
+        <w:rPr>
+          <w:sz w:val="24"/>
+          <w:szCs w:val="24"/>
+        </w:rPr>
+        <w:t>amente</w:t>
+      </w:r>
+      <w:r>
+        <w:rPr>
+          <w:sz w:val="24"/>
+          <w:szCs w:val="24"/>
+        </w:rPr>
+        <w:t xml:space="preserve"> no pasa porque nos pone dos saltos de línea después de poner el “67” porque entra </w:t>
+      </w:r>
+      <w:r>
+        <w:rPr>
+          <w:sz w:val="24"/>
+          <w:szCs w:val="24"/>
+        </w:rPr>
+        <w:t>por</w:t>
+      </w:r>
+      <w:r>
+        <w:rPr>
+          <w:sz w:val="24"/>
+          <w:szCs w:val="24"/>
+        </w:rPr>
+        <w:t>:</w:t>
+      </w:r>
+    </w:p>
+    <w:p>
+      <w:pPr>
+        <w:rPr>
+          <w:sz w:val="24"/>
+          <w:szCs w:val="24"/>
+          <w:lang w:val="en-US"/>
+        </w:rPr>
+      </w:pPr>
+      <w:r>
+        <w:rPr>
+          <w:sz w:val="24"/>
+          <w:szCs w:val="24"/>
+        </w:rPr>
+        <w:t xml:space="preserve"> </w:t>
+      </w:r>
+      <w:r>
+        <w:rPr>
+          <w:sz w:val="24"/>
+          <w:szCs w:val="24"/>
+          <w:lang w:val="en-US"/>
+        </w:rPr>
+        <w:t>if ((¡</w:t>
+      </w:r>
+      <w:proofErr w:type="spellStart"/>
+      <w:proofErr w:type="gramStart"/>
+      <w:r>
+        <w:rPr>
+          <w:sz w:val="24"/>
+          <w:szCs w:val="24"/>
+          <w:lang w:val="en-US"/>
+        </w:rPr>
+        <w:t>salida.endswith</w:t>
+      </w:r>
+      <w:proofErr w:type="spellEnd"/>
+      <w:proofErr w:type="gramEnd"/>
+      <w:r>
+        <w:rPr>
+          <w:sz w:val="24"/>
+          <w:szCs w:val="24"/>
+          <w:lang w:val="en-US"/>
+        </w:rPr>
+        <w:t>(“”)&amp;&amp;(</w:t>
+      </w:r>
+      <w:proofErr w:type="spellStart"/>
+      <w:r>
+        <w:rPr>
+          <w:sz w:val="24"/>
+          <w:szCs w:val="24"/>
+          <w:lang w:val="en-US"/>
+        </w:rPr>
+        <w:t>contadorLetrasEscritas</w:t>
+      </w:r>
+      <w:proofErr w:type="spellEnd"/>
+      <w:r>
+        <w:rPr>
+          <w:sz w:val="24"/>
+          <w:szCs w:val="24"/>
+          <w:lang w:val="en-US"/>
+        </w:rPr>
+        <w:t xml:space="preserve"> + </w:t>
+      </w:r>
+      <w:proofErr w:type="spellStart"/>
+      <w:r>
+        <w:rPr>
+          <w:sz w:val="24"/>
+          <w:szCs w:val="24"/>
+          <w:lang w:val="en-US"/>
+        </w:rPr>
+        <w:t>s.length</w:t>
+      </w:r>
+      <w:proofErr w:type="spellEnd"/>
+      <w:r>
+        <w:rPr>
+          <w:sz w:val="24"/>
+          <w:szCs w:val="24"/>
+          <w:lang w:val="en-US"/>
+        </w:rPr>
+        <w:t xml:space="preserve">()&gt; </w:t>
+      </w:r>
+      <w:proofErr w:type="spellStart"/>
+      <w:r>
+        <w:rPr>
+          <w:sz w:val="24"/>
+          <w:szCs w:val="24"/>
+          <w:lang w:val="en-US"/>
+        </w:rPr>
+        <w:t>linelength</w:t>
+      </w:r>
+      <w:proofErr w:type="spellEnd"/>
+      <w:r>
+        <w:rPr>
+          <w:sz w:val="24"/>
+          <w:szCs w:val="24"/>
+          <w:lang w:val="en-US"/>
+        </w:rPr>
+        <w:t>)))</w:t>
+      </w:r>
+    </w:p>
+    <w:p>
+      <w:pPr>
+        <w:rPr>
+          <w:sz w:val="24"/>
+          <w:szCs w:val="24"/>
+        </w:rPr>
+      </w:pPr>
+      <w:r>
+        <w:rPr>
+          <w:sz w:val="24"/>
+          <w:szCs w:val="24"/>
+        </w:rPr>
         <w:t>y no sabemos que condición poner para que no entre solo en la prueba 13.</w:t>
       </w:r>
     </w:p>
@@ -3915,7 +4606,7 @@
       <w:pPr>
         <w:pStyle w:val="Ttulo2"/>
       </w:pPr>
-      <w:bookmarkStart w:id="14" w:name="_Toc70968114"/>
+      <w:bookmarkStart w:id="14" w:name="_Toc71039359"/>
       <w:r>
         <w:lastRenderedPageBreak/>
         <w:t>Ciclo TDD 14</w:t>
@@ -3983,16 +4674,42 @@
         <w:pStyle w:val="Descripcin"/>
       </w:pPr>
       <w:r>
-        <w:t>Código del test 14</w:t>
+        <w:t xml:space="preserve">Código </w:t>
+      </w:r>
+      <w:proofErr w:type="gramStart"/>
+      <w:r>
+        <w:t>del test</w:t>
+      </w:r>
+      <w:proofErr w:type="gramEnd"/>
+      <w:r>
+        <w:t xml:space="preserve"> 14</w:t>
       </w:r>
     </w:p>
     <w:p/>
+    <w:p/>
+    <w:p/>
+    <w:p/>
+    <w:p/>
+    <w:p/>
+    <w:p/>
+    <w:p/>
+    <w:p/>
+    <w:p/>
+    <w:p/>
+    <w:p/>
+    <w:p/>
+    <w:p/>
+    <w:p/>
+    <w:p/>
+    <w:p/>
+    <w:p/>
+    <w:p/>
+    <w:p/>
     <w:p>
       <w:r>
         <w:rPr>
           <w:noProof/>
         </w:rPr>
-        <w:lastRenderedPageBreak/>
         <w:drawing>
           <wp:inline distT="0" distB="0" distL="0" distR="0" wp14:anchorId="2F39638A" wp14:editId="14EB13F1">
             <wp:extent cx="4162425" cy="7208669"/>
@@ -4055,12 +4772,15 @@
       </w:r>
     </w:p>
     <w:p/>
+    <w:p/>
+    <w:p/>
+    <w:p/>
+    <w:p/>
     <w:p>
       <w:r>
         <w:rPr>
           <w:noProof/>
         </w:rPr>
-        <w:lastRenderedPageBreak/>
         <w:drawing>
           <wp:inline distT="0" distB="0" distL="0" distR="0" wp14:anchorId="1494C2D0" wp14:editId="6D55BB29">
             <wp:extent cx="5400675" cy="3924300"/>
@@ -4116,12 +4836,426 @@
         <w:pStyle w:val="Descripcin"/>
       </w:pPr>
       <w:r>
-        <w:t>Implementación para pasar el test 14</w:t>
+        <w:t xml:space="preserve">Implementación para pasar </w:t>
+      </w:r>
+      <w:proofErr w:type="gramStart"/>
+      <w:r>
+        <w:t>el test</w:t>
+      </w:r>
+      <w:proofErr w:type="gramEnd"/>
+      <w:r>
+        <w:t xml:space="preserve"> 14</w:t>
+      </w:r>
+    </w:p>
+    <w:p>
+      <w:r>
+        <w:br w:type="page"/>
       </w:r>
     </w:p>
     <w:p/>
+    <w:p>
+      <w:pPr>
+        <w:pStyle w:val="Ttulo1"/>
+      </w:pPr>
+      <w:bookmarkStart w:id="15" w:name="_Toc71039360"/>
+      <w:r>
+        <w:t>COMPROBACIÓN DE LOS TESTS ANTERIORES</w:t>
+      </w:r>
+      <w:bookmarkEnd w:id="15"/>
+    </w:p>
+    <w:p>
+      <w:pPr>
+        <w:rPr>
+          <w:sz w:val="24"/>
+          <w:szCs w:val="24"/>
+        </w:rPr>
+      </w:pPr>
+      <w:r>
+        <w:rPr>
+          <w:sz w:val="24"/>
+          <w:szCs w:val="24"/>
+        </w:rPr>
+        <w:t xml:space="preserve">Una vez implementado el método </w:t>
+      </w:r>
+      <w:proofErr w:type="spellStart"/>
+      <w:r>
+        <w:rPr>
+          <w:sz w:val="24"/>
+          <w:szCs w:val="24"/>
+        </w:rPr>
+        <w:t>Linebreaker</w:t>
+      </w:r>
+      <w:proofErr w:type="spellEnd"/>
+      <w:r>
+        <w:rPr>
+          <w:sz w:val="24"/>
+          <w:szCs w:val="24"/>
+        </w:rPr>
+        <w:t xml:space="preserve">, pasamos los </w:t>
+      </w:r>
+      <w:proofErr w:type="spellStart"/>
+      <w:r>
+        <w:rPr>
+          <w:sz w:val="24"/>
+          <w:szCs w:val="24"/>
+        </w:rPr>
+        <w:t>tests</w:t>
+      </w:r>
+      <w:proofErr w:type="spellEnd"/>
+      <w:r>
+        <w:rPr>
+          <w:sz w:val="24"/>
+          <w:szCs w:val="24"/>
+        </w:rPr>
+        <w:t xml:space="preserve"> implementados en la práctica 1 para comprobar que la aplicación seguía funcionando correctamente.</w:t>
+      </w:r>
+    </w:p>
+    <w:p>
+      <w:pPr>
+        <w:rPr>
+          <w:sz w:val="24"/>
+          <w:szCs w:val="24"/>
+        </w:rPr>
+      </w:pPr>
+      <w:r>
+        <w:rPr>
+          <w:sz w:val="24"/>
+          <w:szCs w:val="24"/>
+        </w:rPr>
+        <w:t xml:space="preserve">Solamente fallaron los </w:t>
+      </w:r>
+      <w:proofErr w:type="spellStart"/>
+      <w:r>
+        <w:rPr>
+          <w:sz w:val="24"/>
+          <w:szCs w:val="24"/>
+        </w:rPr>
+        <w:t>tests</w:t>
+      </w:r>
+      <w:proofErr w:type="spellEnd"/>
+      <w:r>
+        <w:rPr>
+          <w:sz w:val="24"/>
+          <w:szCs w:val="24"/>
+        </w:rPr>
+        <w:t xml:space="preserve"> unitarios debido a que los </w:t>
+      </w:r>
+      <w:proofErr w:type="spellStart"/>
+      <w:r>
+        <w:rPr>
+          <w:sz w:val="24"/>
+          <w:szCs w:val="24"/>
+        </w:rPr>
+        <w:t>mocks</w:t>
+      </w:r>
+      <w:proofErr w:type="spellEnd"/>
+      <w:r>
+        <w:rPr>
+          <w:sz w:val="24"/>
+          <w:szCs w:val="24"/>
+        </w:rPr>
+        <w:t xml:space="preserve"> que implementamos anteriormente no tenían implementado el caso de que se utilizara el método </w:t>
+      </w:r>
+      <w:proofErr w:type="spellStart"/>
+      <w:r>
+        <w:rPr>
+          <w:sz w:val="24"/>
+          <w:szCs w:val="24"/>
+        </w:rPr>
+        <w:t>getDescription</w:t>
+      </w:r>
+      <w:proofErr w:type="spellEnd"/>
+      <w:r>
+        <w:rPr>
+          <w:sz w:val="24"/>
+          <w:szCs w:val="24"/>
+        </w:rPr>
+        <w:t xml:space="preserve"> de la clase Book. La solución fue simple, implementar este caso para los </w:t>
+      </w:r>
+      <w:proofErr w:type="spellStart"/>
+      <w:r>
+        <w:rPr>
+          <w:sz w:val="24"/>
+          <w:szCs w:val="24"/>
+        </w:rPr>
+        <w:t>mocks</w:t>
+      </w:r>
+      <w:proofErr w:type="spellEnd"/>
+      <w:r>
+        <w:rPr>
+          <w:sz w:val="24"/>
+          <w:szCs w:val="24"/>
+        </w:rPr>
+        <w:t>.</w:t>
+      </w:r>
+    </w:p>
+    <w:p>
+      <w:pPr>
+        <w:rPr>
+          <w:sz w:val="24"/>
+          <w:szCs w:val="24"/>
+        </w:rPr>
+      </w:pPr>
+      <w:r>
+        <w:rPr>
+          <w:sz w:val="24"/>
+          <w:szCs w:val="24"/>
+        </w:rPr>
+        <w:t xml:space="preserve">Una vez hecho esto todos los </w:t>
+      </w:r>
+      <w:proofErr w:type="spellStart"/>
+      <w:r>
+        <w:rPr>
+          <w:sz w:val="24"/>
+          <w:szCs w:val="24"/>
+        </w:rPr>
+        <w:t>tests</w:t>
+      </w:r>
+      <w:proofErr w:type="spellEnd"/>
+      <w:r>
+        <w:rPr>
+          <w:sz w:val="24"/>
+          <w:szCs w:val="24"/>
+        </w:rPr>
+        <w:t xml:space="preserve"> pasaban correctamente:</w:t>
+      </w:r>
+    </w:p>
+    <w:p>
+      <w:pPr>
+        <w:keepNext/>
+      </w:pPr>
+      <w:r>
+        <w:rPr>
+          <w:noProof/>
+        </w:rPr>
+        <w:drawing>
+          <wp:inline distT="0" distB="0" distL="0" distR="0" wp14:anchorId="5F884131" wp14:editId="04DC4ACC">
+            <wp:extent cx="5108255" cy="1647825"/>
+            <wp:effectExtent l="0" t="0" r="0" b="0"/>
+            <wp:docPr id="39" name="Imagen 39" descr="Interfaz de usuario gráfica, Aplicación, Sitio web&#10;&#10;Descripción generada automáticamente"/>
+            <wp:cNvGraphicFramePr>
+              <a:graphicFrameLocks xmlns:a="http://schemas.openxmlformats.org/drawingml/2006/main" noChangeAspect="1"/>
+            </wp:cNvGraphicFramePr>
+            <a:graphic xmlns:a="http://schemas.openxmlformats.org/drawingml/2006/main">
+              <a:graphicData uri="http://schemas.openxmlformats.org/drawingml/2006/picture">
+                <pic:pic xmlns:pic="http://schemas.openxmlformats.org/drawingml/2006/picture">
+                  <pic:nvPicPr>
+                    <pic:cNvPr id="39" name="Imagen 39" descr="Interfaz de usuario gráfica, Aplicación, Sitio web&#10;&#10;Descripción generada automáticamente"/>
+                    <pic:cNvPicPr/>
+                  </pic:nvPicPr>
+                  <pic:blipFill>
+                    <a:blip r:embed="rId46">
+                      <a:extLst>
+                        <a:ext uri="{28A0092B-C50C-407E-A947-70E740481C1C}">
+                          <a14:useLocalDpi xmlns:a14="http://schemas.microsoft.com/office/drawing/2010/main" val="0"/>
+                        </a:ext>
+                      </a:extLst>
+                    </a:blip>
+                    <a:stretch>
+                      <a:fillRect/>
+                    </a:stretch>
+                  </pic:blipFill>
+                  <pic:spPr>
+                    <a:xfrm>
+                      <a:off x="0" y="0"/>
+                      <a:ext cx="5166517" cy="1666619"/>
+                    </a:xfrm>
+                    <a:prstGeom prst="rect">
+                      <a:avLst/>
+                    </a:prstGeom>
+                  </pic:spPr>
+                </pic:pic>
+              </a:graphicData>
+            </a:graphic>
+          </wp:inline>
+        </w:drawing>
+      </w:r>
+    </w:p>
+    <w:p>
+      <w:pPr>
+        <w:pStyle w:val="Descripcin"/>
+      </w:pPr>
+      <w:proofErr w:type="spellStart"/>
+      <w:r>
+        <w:t>Tests</w:t>
+      </w:r>
+      <w:proofErr w:type="spellEnd"/>
+      <w:r>
+        <w:t xml:space="preserve"> Unitarios </w:t>
+      </w:r>
+      <w:fldSimple w:instr=" SEQ Tests_Unitarios \* ARABIC ">
+        <w:r>
+          <w:rPr>
+            <w:noProof/>
+          </w:rPr>
+          <w:t>1</w:t>
+        </w:r>
+      </w:fldSimple>
+    </w:p>
+    <w:p/>
+    <w:p>
+      <w:pPr>
+        <w:keepNext/>
+      </w:pPr>
+      <w:r>
+        <w:rPr>
+          <w:noProof/>
+        </w:rPr>
+        <w:drawing>
+          <wp:inline distT="0" distB="0" distL="0" distR="0" wp14:anchorId="2021169D" wp14:editId="46EA4635">
+            <wp:extent cx="5118449" cy="1600200"/>
+            <wp:effectExtent l="0" t="0" r="6350" b="0"/>
+            <wp:docPr id="40" name="Imagen 40" descr="Interfaz de usuario gráfica, Aplicación, Sitio web&#10;&#10;Descripción generada automáticamente"/>
+            <wp:cNvGraphicFramePr>
+              <a:graphicFrameLocks xmlns:a="http://schemas.openxmlformats.org/drawingml/2006/main" noChangeAspect="1"/>
+            </wp:cNvGraphicFramePr>
+            <a:graphic xmlns:a="http://schemas.openxmlformats.org/drawingml/2006/main">
+              <a:graphicData uri="http://schemas.openxmlformats.org/drawingml/2006/picture">
+                <pic:pic xmlns:pic="http://schemas.openxmlformats.org/drawingml/2006/picture">
+                  <pic:nvPicPr>
+                    <pic:cNvPr id="40" name="Imagen 40" descr="Interfaz de usuario gráfica, Aplicación, Sitio web&#10;&#10;Descripción generada automáticamente"/>
+                    <pic:cNvPicPr/>
+                  </pic:nvPicPr>
+                  <pic:blipFill>
+                    <a:blip r:embed="rId47">
+                      <a:extLst>
+                        <a:ext uri="{28A0092B-C50C-407E-A947-70E740481C1C}">
+                          <a14:useLocalDpi xmlns:a14="http://schemas.microsoft.com/office/drawing/2010/main" val="0"/>
+                        </a:ext>
+                      </a:extLst>
+                    </a:blip>
+                    <a:stretch>
+                      <a:fillRect/>
+                    </a:stretch>
+                  </pic:blipFill>
+                  <pic:spPr>
+                    <a:xfrm>
+                      <a:off x="0" y="0"/>
+                      <a:ext cx="5172415" cy="1617071"/>
+                    </a:xfrm>
+                    <a:prstGeom prst="rect">
+                      <a:avLst/>
+                    </a:prstGeom>
+                  </pic:spPr>
+                </pic:pic>
+              </a:graphicData>
+            </a:graphic>
+          </wp:inline>
+        </w:drawing>
+      </w:r>
+    </w:p>
+    <w:p>
+      <w:pPr>
+        <w:pStyle w:val="Descripcin"/>
+      </w:pPr>
+      <w:proofErr w:type="spellStart"/>
+      <w:r>
+        <w:t>Tests</w:t>
+      </w:r>
+      <w:proofErr w:type="spellEnd"/>
+      <w:r>
+        <w:t xml:space="preserve"> </w:t>
+      </w:r>
+      <w:proofErr w:type="spellStart"/>
+      <w:r>
+        <w:t>Rest</w:t>
+      </w:r>
+      <w:proofErr w:type="spellEnd"/>
+      <w:r>
+        <w:t xml:space="preserve"> </w:t>
+      </w:r>
+      <w:fldSimple w:instr=" SEQ Tests_Rest \* ARABIC ">
+        <w:r>
+          <w:rPr>
+            <w:noProof/>
+          </w:rPr>
+          <w:t>1</w:t>
+        </w:r>
+      </w:fldSimple>
+    </w:p>
+    <w:p/>
+    <w:p>
+      <w:pPr>
+        <w:keepNext/>
+      </w:pPr>
+      <w:r>
+        <w:rPr>
+          <w:noProof/>
+        </w:rPr>
+        <w:drawing>
+          <wp:inline distT="0" distB="0" distL="0" distR="0" wp14:anchorId="71E16591" wp14:editId="1F5A2859">
+            <wp:extent cx="5143500" cy="1605296"/>
+            <wp:effectExtent l="0" t="0" r="0" b="0"/>
+            <wp:docPr id="41" name="Imagen 41" descr="Interfaz de usuario gráfica, Texto, Aplicación, Sitio web&#10;&#10;Descripción generada automáticamente"/>
+            <wp:cNvGraphicFramePr>
+              <a:graphicFrameLocks xmlns:a="http://schemas.openxmlformats.org/drawingml/2006/main" noChangeAspect="1"/>
+            </wp:cNvGraphicFramePr>
+            <a:graphic xmlns:a="http://schemas.openxmlformats.org/drawingml/2006/main">
+              <a:graphicData uri="http://schemas.openxmlformats.org/drawingml/2006/picture">
+                <pic:pic xmlns:pic="http://schemas.openxmlformats.org/drawingml/2006/picture">
+                  <pic:nvPicPr>
+                    <pic:cNvPr id="41" name="Imagen 41" descr="Interfaz de usuario gráfica, Texto, Aplicación, Sitio web&#10;&#10;Descripción generada automáticamente"/>
+                    <pic:cNvPicPr/>
+                  </pic:nvPicPr>
+                  <pic:blipFill>
+                    <a:blip r:embed="rId48">
+                      <a:extLst>
+                        <a:ext uri="{28A0092B-C50C-407E-A947-70E740481C1C}">
+                          <a14:useLocalDpi xmlns:a14="http://schemas.microsoft.com/office/drawing/2010/main" val="0"/>
+                        </a:ext>
+                      </a:extLst>
+                    </a:blip>
+                    <a:stretch>
+                      <a:fillRect/>
+                    </a:stretch>
+                  </pic:blipFill>
+                  <pic:spPr>
+                    <a:xfrm>
+                      <a:off x="0" y="0"/>
+                      <a:ext cx="5177797" cy="1616000"/>
+                    </a:xfrm>
+                    <a:prstGeom prst="rect">
+                      <a:avLst/>
+                    </a:prstGeom>
+                  </pic:spPr>
+                </pic:pic>
+              </a:graphicData>
+            </a:graphic>
+          </wp:inline>
+        </w:drawing>
+      </w:r>
+    </w:p>
+    <w:p>
+      <w:pPr>
+        <w:pStyle w:val="Descripcin"/>
+      </w:pPr>
+      <w:proofErr w:type="spellStart"/>
+      <w:r>
+        <w:t>Tests</w:t>
+      </w:r>
+      <w:proofErr w:type="spellEnd"/>
+      <w:r>
+        <w:t xml:space="preserve"> </w:t>
+      </w:r>
+      <w:proofErr w:type="spellStart"/>
+      <w:r>
+        <w:t>Selenium</w:t>
+      </w:r>
+      <w:proofErr w:type="spellEnd"/>
+      <w:r>
+        <w:t xml:space="preserve"> </w:t>
+      </w:r>
+      <w:fldSimple w:instr=" SEQ Tests_Selenium \* ARABIC ">
+        <w:r>
+          <w:rPr>
+            <w:noProof/>
+          </w:rPr>
+          <w:t>1</w:t>
+        </w:r>
+      </w:fldSimple>
+    </w:p>
     <w:sectPr>
-      <w:footerReference w:type="default" r:id="rId46"/>
+      <w:footerReference w:type="default" r:id="rId49"/>
       <w:pgSz w:w="11906" w:h="16838"/>
       <w:pgMar w:top="1417" w:right="1701" w:bottom="1417" w:left="1701" w:header="708" w:footer="708" w:gutter="0"/>
       <w:cols w:space="708"/>
@@ -4830,6 +5964,7 @@
   <w:style w:type="paragraph" w:default="1" w:styleId="Normal">
     <w:name w:val="Normal"/>
     <w:qFormat/>
+    <w:rsid w:val="002C21C5"/>
   </w:style>
   <w:style w:type="paragraph" w:styleId="Ttulo1">
     <w:name w:val="heading 1"/>

</xml_diff>